<commit_message>
modified:   Doc/EA/SupperSaller.EAP modified:   Doc/market promotion sys - Design.docx modified:   Doc/market promotion sys - Requirement analysis.docx deleted:    Doc/market promotion sys - Requir
</commit_message>
<xml_diff>
--- a/Doc/market promotion sys - Design.docx
+++ b/Doc/market promotion sys - Design.docx
@@ -162,7 +162,46 @@
                                         <w:sz w:val="28"/>
                                         <w:szCs w:val="28"/>
                                       </w:rPr>
-                                      <w:t>需求分析文档</w:t>
+                                      <w:t>系统设计</w:t>
+                                    </w:r>
+                                    <w:r>
+                                      <w:rPr>
+                                        <w:rFonts w:hint="eastAsia"/>
+                                        <w:caps/>
+                                        <w:color w:val="1F4E79" w:themeColor="accent5" w:themeShade="80"/>
+                                        <w:sz w:val="28"/>
+                                        <w:szCs w:val="28"/>
+                                      </w:rPr>
+                                      <w:t>文档</w:t>
+                                    </w:r>
+                                    <w:r>
+                                      <w:rPr>
+                                        <w:rFonts w:hint="eastAsia"/>
+                                        <w:caps/>
+                                        <w:color w:val="1F4E79" w:themeColor="accent5" w:themeShade="80"/>
+                                        <w:sz w:val="28"/>
+                                        <w:szCs w:val="28"/>
+                                      </w:rPr>
+                                      <w:t>（Proposed</w:t>
+                                    </w:r>
+                                    <w:r>
+                                      <w:rPr>
+                                        <w:caps/>
+                                        <w:color w:val="1F4E79" w:themeColor="accent5" w:themeShade="80"/>
+                                        <w:sz w:val="28"/>
+                                        <w:szCs w:val="28"/>
+                                      </w:rPr>
+                                      <w:t xml:space="preserve"> version</w:t>
+                                    </w:r>
+                                    <w:r>
+                                      <w:rPr>
+                                        <w:rFonts w:hint="eastAsia"/>
+                                        <w:caps/>
+                                        <w:color w:val="1F4E79" w:themeColor="accent5" w:themeShade="80"/>
+                                        <w:sz w:val="28"/>
+                                        <w:szCs w:val="28"/>
+                                      </w:rPr>
+                                      <w:t>）</w:t>
                                     </w:r>
                                   </w:p>
                                 </w:sdtContent>
@@ -327,7 +366,46 @@
                                   <w:sz w:val="28"/>
                                   <w:szCs w:val="28"/>
                                 </w:rPr>
-                                <w:t>需求分析文档</w:t>
+                                <w:t>系统设计</w:t>
+                              </w:r>
+                              <w:r>
+                                <w:rPr>
+                                  <w:rFonts w:hint="eastAsia"/>
+                                  <w:caps/>
+                                  <w:color w:val="1F4E79" w:themeColor="accent5" w:themeShade="80"/>
+                                  <w:sz w:val="28"/>
+                                  <w:szCs w:val="28"/>
+                                </w:rPr>
+                                <w:t>文档</w:t>
+                              </w:r>
+                              <w:r>
+                                <w:rPr>
+                                  <w:rFonts w:hint="eastAsia"/>
+                                  <w:caps/>
+                                  <w:color w:val="1F4E79" w:themeColor="accent5" w:themeShade="80"/>
+                                  <w:sz w:val="28"/>
+                                  <w:szCs w:val="28"/>
+                                </w:rPr>
+                                <w:t>（Proposed</w:t>
+                              </w:r>
+                              <w:r>
+                                <w:rPr>
+                                  <w:caps/>
+                                  <w:color w:val="1F4E79" w:themeColor="accent5" w:themeShade="80"/>
+                                  <w:sz w:val="28"/>
+                                  <w:szCs w:val="28"/>
+                                </w:rPr>
+                                <w:t xml:space="preserve"> version</w:t>
+                              </w:r>
+                              <w:r>
+                                <w:rPr>
+                                  <w:rFonts w:hint="eastAsia"/>
+                                  <w:caps/>
+                                  <w:color w:val="1F4E79" w:themeColor="accent5" w:themeShade="80"/>
+                                  <w:sz w:val="28"/>
+                                  <w:szCs w:val="28"/>
+                                </w:rPr>
+                                <w:t>）</w:t>
                               </w:r>
                             </w:p>
                           </w:sdtContent>
@@ -607,6 +685,11 @@
     <w:sdt>
       <w:sdtPr>
         <w:rPr>
+          <w:rFonts w:ascii="宋体" w:eastAsia="宋体" w:hAnsi="宋体"/>
+          <w:bCs w:val="0"/>
+          <w:color w:val="auto"/>
+          <w:kern w:val="2"/>
+          <w:sz w:val="24"/>
           <w:lang w:val="zh-CN"/>
         </w:rPr>
         <w:id w:val="-1084214646"/>
@@ -617,12 +700,7 @@
       </w:sdtPr>
       <w:sdtEndPr>
         <w:rPr>
-          <w:rFonts w:ascii="宋体" w:eastAsia="宋体" w:hAnsi="宋体"/>
           <w:b/>
-          <w:bCs/>
-          <w:color w:val="auto"/>
-          <w:kern w:val="2"/>
-          <w:sz w:val="24"/>
         </w:rPr>
       </w:sdtEndPr>
       <w:sdtContent>
@@ -646,7 +724,7 @@
             </w:tabs>
             <w:rPr>
               <w:rFonts w:asciiTheme="minorHAnsi" w:eastAsiaTheme="minorEastAsia" w:hAnsiTheme="minorHAnsi" w:cstheme="minorBidi"/>
-              <w:bCs w:val="0"/>
+              <w:bCs/>
               <w:noProof/>
               <w:sz w:val="21"/>
               <w:szCs w:val="22"/>
@@ -672,7 +750,6 @@
             <w:r>
               <w:rPr>
                 <w:rFonts w:asciiTheme="minorHAnsi" w:eastAsiaTheme="minorEastAsia" w:hAnsiTheme="minorHAnsi" w:cstheme="minorBidi"/>
-                <w:bCs w:val="0"/>
                 <w:noProof/>
                 <w:sz w:val="21"/>
                 <w:szCs w:val="22"/>
@@ -745,7 +822,7 @@
             <w:ind w:left="480"/>
             <w:rPr>
               <w:rFonts w:asciiTheme="minorHAnsi" w:eastAsiaTheme="minorEastAsia" w:hAnsiTheme="minorHAnsi" w:cstheme="minorBidi"/>
-              <w:bCs w:val="0"/>
+              <w:bCs/>
               <w:noProof/>
               <w:sz w:val="21"/>
               <w:szCs w:val="22"/>
@@ -818,7 +895,7 @@
             <w:ind w:left="480"/>
             <w:rPr>
               <w:rFonts w:asciiTheme="minorHAnsi" w:eastAsiaTheme="minorEastAsia" w:hAnsiTheme="minorHAnsi" w:cstheme="minorBidi"/>
-              <w:bCs w:val="0"/>
+              <w:bCs/>
               <w:noProof/>
               <w:sz w:val="21"/>
               <w:szCs w:val="22"/>
@@ -891,7 +968,7 @@
             <w:ind w:left="480"/>
             <w:rPr>
               <w:rFonts w:asciiTheme="minorHAnsi" w:eastAsiaTheme="minorEastAsia" w:hAnsiTheme="minorHAnsi" w:cstheme="minorBidi"/>
-              <w:bCs w:val="0"/>
+              <w:bCs/>
               <w:noProof/>
               <w:sz w:val="21"/>
               <w:szCs w:val="22"/>
@@ -964,7 +1041,7 @@
             <w:ind w:left="480"/>
             <w:rPr>
               <w:rFonts w:asciiTheme="minorHAnsi" w:eastAsiaTheme="minorEastAsia" w:hAnsiTheme="minorHAnsi" w:cstheme="minorBidi"/>
-              <w:bCs w:val="0"/>
+              <w:bCs/>
               <w:noProof/>
               <w:sz w:val="21"/>
               <w:szCs w:val="22"/>
@@ -1037,7 +1114,7 @@
             <w:ind w:left="480"/>
             <w:rPr>
               <w:rFonts w:asciiTheme="minorHAnsi" w:eastAsiaTheme="minorEastAsia" w:hAnsiTheme="minorHAnsi" w:cstheme="minorBidi"/>
-              <w:bCs w:val="0"/>
+              <w:bCs/>
               <w:noProof/>
               <w:sz w:val="21"/>
               <w:szCs w:val="22"/>
@@ -1110,7 +1187,7 @@
             <w:ind w:left="960"/>
             <w:rPr>
               <w:rFonts w:asciiTheme="minorHAnsi" w:eastAsiaTheme="minorEastAsia" w:hAnsiTheme="minorHAnsi" w:cstheme="minorBidi"/>
-              <w:bCs w:val="0"/>
+              <w:bCs/>
               <w:noProof/>
               <w:sz w:val="21"/>
               <w:szCs w:val="22"/>
@@ -1183,7 +1260,7 @@
             <w:ind w:left="960"/>
             <w:rPr>
               <w:rFonts w:asciiTheme="minorHAnsi" w:eastAsiaTheme="minorEastAsia" w:hAnsiTheme="minorHAnsi" w:cstheme="minorBidi"/>
-              <w:bCs w:val="0"/>
+              <w:bCs/>
               <w:noProof/>
               <w:sz w:val="21"/>
               <w:szCs w:val="22"/>
@@ -1256,7 +1333,7 @@
             <w:ind w:left="960"/>
             <w:rPr>
               <w:rFonts w:asciiTheme="minorHAnsi" w:eastAsiaTheme="minorEastAsia" w:hAnsiTheme="minorHAnsi" w:cstheme="minorBidi"/>
-              <w:bCs w:val="0"/>
+              <w:bCs/>
               <w:noProof/>
               <w:sz w:val="21"/>
               <w:szCs w:val="22"/>
@@ -1329,7 +1406,7 @@
             <w:ind w:left="960"/>
             <w:rPr>
               <w:rFonts w:asciiTheme="minorHAnsi" w:eastAsiaTheme="minorEastAsia" w:hAnsiTheme="minorHAnsi" w:cstheme="minorBidi"/>
-              <w:bCs w:val="0"/>
+              <w:bCs/>
               <w:noProof/>
               <w:sz w:val="21"/>
               <w:szCs w:val="22"/>
@@ -1402,7 +1479,7 @@
             <w:ind w:left="960"/>
             <w:rPr>
               <w:rFonts w:asciiTheme="minorHAnsi" w:eastAsiaTheme="minorEastAsia" w:hAnsiTheme="minorHAnsi" w:cstheme="minorBidi"/>
-              <w:bCs w:val="0"/>
+              <w:bCs/>
               <w:noProof/>
               <w:sz w:val="21"/>
               <w:szCs w:val="22"/>
@@ -1475,7 +1552,7 @@
             <w:ind w:left="960"/>
             <w:rPr>
               <w:rFonts w:asciiTheme="minorHAnsi" w:eastAsiaTheme="minorEastAsia" w:hAnsiTheme="minorHAnsi" w:cstheme="minorBidi"/>
-              <w:bCs w:val="0"/>
+              <w:bCs/>
               <w:noProof/>
               <w:sz w:val="21"/>
               <w:szCs w:val="22"/>
@@ -1548,7 +1625,7 @@
             </w:tabs>
             <w:rPr>
               <w:rFonts w:asciiTheme="minorHAnsi" w:eastAsiaTheme="minorEastAsia" w:hAnsiTheme="minorHAnsi" w:cstheme="minorBidi"/>
-              <w:bCs w:val="0"/>
+              <w:bCs/>
               <w:noProof/>
               <w:sz w:val="21"/>
               <w:szCs w:val="22"/>
@@ -1565,7 +1642,6 @@
             <w:r>
               <w:rPr>
                 <w:rFonts w:asciiTheme="minorHAnsi" w:eastAsiaTheme="minorEastAsia" w:hAnsiTheme="minorHAnsi" w:cstheme="minorBidi"/>
-                <w:bCs w:val="0"/>
                 <w:noProof/>
                 <w:sz w:val="21"/>
                 <w:szCs w:val="22"/>
@@ -1638,7 +1714,7 @@
             </w:tabs>
             <w:rPr>
               <w:rFonts w:asciiTheme="minorHAnsi" w:eastAsiaTheme="minorEastAsia" w:hAnsiTheme="minorHAnsi" w:cstheme="minorBidi"/>
-              <w:bCs w:val="0"/>
+              <w:bCs/>
               <w:noProof/>
               <w:sz w:val="21"/>
               <w:szCs w:val="22"/>
@@ -1655,7 +1731,6 @@
             <w:r>
               <w:rPr>
                 <w:rFonts w:asciiTheme="minorHAnsi" w:eastAsiaTheme="minorEastAsia" w:hAnsiTheme="minorHAnsi" w:cstheme="minorBidi"/>
-                <w:bCs w:val="0"/>
                 <w:noProof/>
                 <w:sz w:val="21"/>
                 <w:szCs w:val="22"/>
@@ -1728,7 +1803,7 @@
             </w:tabs>
             <w:rPr>
               <w:rFonts w:asciiTheme="minorHAnsi" w:eastAsiaTheme="minorEastAsia" w:hAnsiTheme="minorHAnsi" w:cstheme="minorBidi"/>
-              <w:bCs w:val="0"/>
+              <w:bCs/>
               <w:noProof/>
               <w:sz w:val="21"/>
               <w:szCs w:val="22"/>
@@ -1745,7 +1820,6 @@
             <w:r>
               <w:rPr>
                 <w:rFonts w:asciiTheme="minorHAnsi" w:eastAsiaTheme="minorEastAsia" w:hAnsiTheme="minorHAnsi" w:cstheme="minorBidi"/>
-                <w:bCs w:val="0"/>
                 <w:noProof/>
                 <w:sz w:val="21"/>
                 <w:szCs w:val="22"/>
@@ -1818,7 +1892,7 @@
             </w:tabs>
             <w:rPr>
               <w:rFonts w:asciiTheme="minorHAnsi" w:eastAsiaTheme="minorEastAsia" w:hAnsiTheme="minorHAnsi" w:cstheme="minorBidi"/>
-              <w:bCs w:val="0"/>
+              <w:bCs/>
               <w:noProof/>
               <w:sz w:val="21"/>
               <w:szCs w:val="22"/>
@@ -1835,7 +1909,6 @@
             <w:r>
               <w:rPr>
                 <w:rFonts w:asciiTheme="minorHAnsi" w:eastAsiaTheme="minorEastAsia" w:hAnsiTheme="minorHAnsi" w:cstheme="minorBidi"/>
-                <w:bCs w:val="0"/>
                 <w:noProof/>
                 <w:sz w:val="21"/>
                 <w:szCs w:val="22"/>
@@ -1849,8 +1922,6 @@
               </w:rPr>
               <w:t>通过用例图分析系统功能点</w:t>
             </w:r>
-            <w:bookmarkStart w:id="0" w:name="_GoBack"/>
-            <w:bookmarkEnd w:id="0"/>
             <w:r>
               <w:rPr>
                 <w:noProof/>
@@ -1910,7 +1981,7 @@
             </w:tabs>
             <w:rPr>
               <w:rFonts w:asciiTheme="minorHAnsi" w:eastAsiaTheme="minorEastAsia" w:hAnsiTheme="minorHAnsi" w:cstheme="minorBidi"/>
-              <w:bCs w:val="0"/>
+              <w:bCs/>
               <w:noProof/>
               <w:sz w:val="21"/>
               <w:szCs w:val="22"/>
@@ -1927,7 +1998,6 @@
             <w:r>
               <w:rPr>
                 <w:rFonts w:asciiTheme="minorHAnsi" w:eastAsiaTheme="minorEastAsia" w:hAnsiTheme="minorHAnsi" w:cstheme="minorBidi"/>
-                <w:bCs w:val="0"/>
                 <w:noProof/>
                 <w:sz w:val="21"/>
                 <w:szCs w:val="22"/>
@@ -2005,8 +2075,23 @@
     <w:p>
       <w:pPr>
         <w:pStyle w:val="1"/>
+        <w:sectPr>
+          <w:footerReference w:type="default" r:id="rId10"/>
+          <w:footerReference w:type="first" r:id="rId11"/>
+          <w:pgSz w:w="11906" w:h="16838"/>
+          <w:pgMar w:top="1440" w:right="1800" w:bottom="1440" w:left="1800" w:header="851" w:footer="992" w:gutter="0"/>
+          <w:pgNumType w:start="1"/>
+          <w:cols w:space="425"/>
+          <w:titlePg/>
+          <w:docGrid w:type="lines" w:linePitch="326"/>
+        </w:sectPr>
       </w:pPr>
-      <w:bookmarkStart w:id="1" w:name="_Toc482560902"/>
+      <w:bookmarkStart w:id="0" w:name="_Toc482560902"/>
+    </w:p>
+    <w:p>
+      <w:pPr>
+        <w:pStyle w:val="1"/>
+      </w:pPr>
       <w:r>
         <w:rPr>
           <w:rFonts w:hint="eastAsia"/>
@@ -2014,162 +2099,500 @@
         <w:lastRenderedPageBreak/>
         <w:t>介绍</w:t>
       </w:r>
-      <w:bookmarkEnd w:id="1"/>
+      <w:bookmarkEnd w:id="0"/>
     </w:p>
     <w:p>
       <w:pPr>
         <w:pStyle w:val="2"/>
       </w:pPr>
-      <w:bookmarkStart w:id="2" w:name="_Toc482560903"/>
+      <w:bookmarkStart w:id="1" w:name="_Toc482560903"/>
       <w:r>
         <w:rPr>
           <w:rFonts w:hint="eastAsia"/>
         </w:rPr>
         <w:t>目的</w:t>
       </w:r>
-      <w:bookmarkEnd w:id="2"/>
+      <w:bookmarkEnd w:id="1"/>
+    </w:p>
+    <w:p>
+      <w:pPr>
+        <w:rPr>
+          <w:rFonts w:hint="eastAsia"/>
+        </w:rPr>
+      </w:pPr>
+      <w:r>
+        <w:rPr>
+          <w:rFonts w:hint="eastAsia"/>
+        </w:rPr>
+        <w:t>这篇文档是商场促销系统的建模设计文档，意在</w:t>
+      </w:r>
+      <w:r>
+        <w:rPr>
+          <w:rFonts w:hint="eastAsia"/>
+        </w:rPr>
+        <w:t>介绍</w:t>
+      </w:r>
+      <w:r>
+        <w:rPr>
+          <w:rFonts w:hint="eastAsia"/>
+        </w:rPr>
+        <w:t>通过使用UML工具对整个系统进行建模的过程</w:t>
+      </w:r>
+      <w:r>
+        <w:rPr>
+          <w:rFonts w:hint="eastAsia"/>
+        </w:rPr>
+        <w:t>，即来源于需求分析文档又衔接编码人员的一个建模过程，编码人员可以通过此文档清晰地编写实现本系统。</w:t>
+      </w:r>
     </w:p>
     <w:p>
       <w:pPr>
         <w:pStyle w:val="2"/>
       </w:pPr>
-      <w:bookmarkStart w:id="3" w:name="_Toc482560904"/>
+      <w:bookmarkStart w:id="2" w:name="_Toc482560904"/>
       <w:r>
         <w:rPr>
           <w:rFonts w:hint="eastAsia"/>
         </w:rPr>
         <w:t>范围</w:t>
       </w:r>
-      <w:bookmarkEnd w:id="3"/>
+      <w:bookmarkEnd w:id="2"/>
+    </w:p>
+    <w:p>
+      <w:pPr>
+        <w:rPr>
+          <w:rFonts w:hint="eastAsia"/>
+        </w:rPr>
+      </w:pPr>
+      <w:r>
+        <w:rPr>
+          <w:rFonts w:hint="eastAsia"/>
+        </w:rPr>
+        <w:t>本文档从需求分析文档开始，对需求分析中的用例图进行分类装包，对其中的参与者进行实体的识别，对其中的用例进行类的建立。</w:t>
+      </w:r>
     </w:p>
     <w:p>
       <w:pPr>
         <w:pStyle w:val="2"/>
       </w:pPr>
-      <w:bookmarkStart w:id="4" w:name="_Toc482560905"/>
+      <w:bookmarkStart w:id="3" w:name="_Toc482560905"/>
       <w:r>
         <w:rPr>
           <w:rFonts w:hint="eastAsia"/>
         </w:rPr>
         <w:t>定义，缩写词</w:t>
       </w:r>
-      <w:bookmarkEnd w:id="4"/>
+      <w:bookmarkEnd w:id="3"/>
+    </w:p>
+    <w:p>
+      <w:pPr>
+        <w:rPr>
+          <w:rFonts w:hint="eastAsia"/>
+        </w:rPr>
+      </w:pPr>
+      <w:r>
+        <w:rPr>
+          <w:rFonts w:hint="eastAsia"/>
+        </w:rPr>
+        <w:t>促销系统：商场促销系统</w:t>
+      </w:r>
     </w:p>
     <w:p>
       <w:pPr>
         <w:pStyle w:val="2"/>
       </w:pPr>
-      <w:bookmarkStart w:id="5" w:name="_Toc482560906"/>
+      <w:bookmarkStart w:id="4" w:name="_Toc482560906"/>
       <w:r>
         <w:rPr>
           <w:rFonts w:hint="eastAsia"/>
         </w:rPr>
         <w:t>参考文献</w:t>
       </w:r>
-      <w:bookmarkEnd w:id="5"/>
+      <w:bookmarkEnd w:id="4"/>
+    </w:p>
+    <w:p>
+      <w:r>
+        <w:rPr>
+          <w:rFonts w:hint="eastAsia"/>
+        </w:rPr>
+        <w:t>百度百科：类图</w:t>
+      </w:r>
+    </w:p>
+    <w:p>
+      <w:pPr>
+        <w:rPr>
+          <w:rFonts w:hint="eastAsia"/>
+        </w:rPr>
+      </w:pPr>
+      <w:r>
+        <w:rPr>
+          <w:rFonts w:hint="eastAsia"/>
+        </w:rPr>
+        <w:t>DAO：Data</w:t>
+      </w:r>
+      <w:r>
+        <w:t xml:space="preserve"> Access Object</w:t>
+      </w:r>
     </w:p>
     <w:p>
       <w:pPr>
         <w:pStyle w:val="2"/>
       </w:pPr>
-      <w:bookmarkStart w:id="6" w:name="_Toc482560907"/>
+      <w:bookmarkStart w:id="5" w:name="_Toc482560907"/>
       <w:r>
         <w:rPr>
           <w:rFonts w:hint="eastAsia"/>
         </w:rPr>
         <w:t>内容概览</w:t>
       </w:r>
-      <w:bookmarkEnd w:id="6"/>
+      <w:bookmarkEnd w:id="5"/>
     </w:p>
     <w:p>
       <w:pPr>
         <w:pStyle w:val="3"/>
       </w:pPr>
-      <w:bookmarkStart w:id="7" w:name="_Toc482560908"/>
+      <w:bookmarkStart w:id="6" w:name="_Toc482560908"/>
       <w:r>
         <w:rPr>
           <w:rFonts w:hint="eastAsia"/>
         </w:rPr>
         <w:t>身份验证模块</w:t>
       </w:r>
-      <w:bookmarkEnd w:id="7"/>
+      <w:bookmarkEnd w:id="6"/>
+    </w:p>
+    <w:p>
+      <w:pPr>
+        <w:rPr>
+          <w:rFonts w:hint="eastAsia"/>
+        </w:rPr>
+      </w:pPr>
+      <w:r>
+        <w:rPr>
+          <w:rFonts w:hint="eastAsia"/>
+        </w:rPr>
+        <w:t>为满足系统身份验证的功能需要，身份验证模块需要完成用户名、口令的输入，与数据库记录进行匹配后，返回用户身份信息并交与控制层。</w:t>
+      </w:r>
     </w:p>
     <w:p>
       <w:pPr>
         <w:pStyle w:val="3"/>
       </w:pPr>
-      <w:bookmarkStart w:id="8" w:name="_Toc482560909"/>
+      <w:bookmarkStart w:id="7" w:name="_Toc482560909"/>
       <w:r>
         <w:rPr>
           <w:rFonts w:hint="eastAsia"/>
         </w:rPr>
         <w:t>结算模块</w:t>
       </w:r>
-      <w:bookmarkEnd w:id="8"/>
+      <w:bookmarkEnd w:id="7"/>
+    </w:p>
+    <w:p>
+      <w:pPr>
+        <w:rPr>
+          <w:rFonts w:hint="eastAsia"/>
+        </w:rPr>
+      </w:pPr>
+      <w:r>
+        <w:rPr>
+          <w:rFonts w:hint="eastAsia"/>
+        </w:rPr>
+        <w:t>作为收银中的重要模块，结算模块包含以下几个模块：订单创建、促销匹配、支付。</w:t>
+      </w:r>
     </w:p>
     <w:p>
       <w:pPr>
         <w:pStyle w:val="3"/>
       </w:pPr>
-      <w:bookmarkStart w:id="9" w:name="_Toc482560910"/>
-      <w:r>
-        <w:rPr>
-          <w:rFonts w:hint="eastAsia"/>
-        </w:rPr>
+      <w:bookmarkStart w:id="8" w:name="_Toc482560910"/>
+      <w:r>
+        <w:rPr>
+          <w:rFonts w:hint="eastAsia"/>
+        </w:rPr>
+        <w:lastRenderedPageBreak/>
         <w:t>促销规则匹配模块</w:t>
       </w:r>
-      <w:bookmarkEnd w:id="9"/>
+      <w:bookmarkEnd w:id="8"/>
+    </w:p>
+    <w:p>
+      <w:pPr>
+        <w:rPr>
+          <w:rFonts w:hint="eastAsia"/>
+        </w:rPr>
+      </w:pPr>
+      <w:r>
+        <w:rPr>
+          <w:rFonts w:hint="eastAsia"/>
+        </w:rPr>
+        <w:t>促销规则匹配需要完成促销规则的匹配，匹配过程中需要多次过滤促销规则、匹配和有效性以及冲突检查。</w:t>
+      </w:r>
     </w:p>
     <w:p>
       <w:pPr>
         <w:pStyle w:val="3"/>
       </w:pPr>
-      <w:bookmarkStart w:id="10" w:name="_Toc482560911"/>
+      <w:bookmarkStart w:id="9" w:name="_Toc482560911"/>
       <w:r>
         <w:rPr>
           <w:rFonts w:hint="eastAsia"/>
         </w:rPr>
         <w:t>支付模块</w:t>
       </w:r>
-      <w:bookmarkEnd w:id="10"/>
+      <w:bookmarkEnd w:id="9"/>
+    </w:p>
+    <w:p>
+      <w:pPr>
+        <w:rPr>
+          <w:rFonts w:hint="eastAsia"/>
+        </w:rPr>
+      </w:pPr>
+      <w:r>
+        <w:rPr>
+          <w:rFonts w:hint="eastAsia"/>
+        </w:rPr>
+        <w:t>支付模块是促销系统中结算步骤的最后一步，</w:t>
+      </w:r>
+      <w:r>
+        <w:rPr>
+          <w:rFonts w:hint="eastAsia"/>
+        </w:rPr>
+        <w:t>需要面向接口进行设计，需要实现多种支付方式的支持。</w:t>
+      </w:r>
     </w:p>
     <w:p>
       <w:pPr>
         <w:pStyle w:val="3"/>
       </w:pPr>
-      <w:bookmarkStart w:id="11" w:name="_Toc482560912"/>
+      <w:bookmarkStart w:id="10" w:name="_Toc482560912"/>
       <w:r>
         <w:rPr>
           <w:rFonts w:hint="eastAsia"/>
         </w:rPr>
         <w:t>分级管理模块</w:t>
       </w:r>
-      <w:bookmarkEnd w:id="11"/>
+      <w:bookmarkEnd w:id="10"/>
+    </w:p>
+    <w:p>
+      <w:pPr>
+        <w:rPr>
+          <w:rFonts w:hint="eastAsia"/>
+        </w:rPr>
+      </w:pPr>
+      <w:r>
+        <w:rPr>
+          <w:rFonts w:hint="eastAsia"/>
+        </w:rPr>
+        <w:t>次模块主要面向管理员，管理员应当适当拥有收银员的功能，又根据管理需要可以自定义管理功能。</w:t>
+      </w:r>
     </w:p>
     <w:p>
       <w:pPr>
         <w:pStyle w:val="3"/>
       </w:pPr>
-      <w:bookmarkStart w:id="12" w:name="_Toc482560913"/>
-      <w:r>
-        <w:rPr>
-          <w:rFonts w:hint="eastAsia"/>
-        </w:rPr>
-        <w:t>外部依赖模块</w:t>
-      </w:r>
-      <w:bookmarkEnd w:id="12"/>
+      <w:r>
+        <w:rPr>
+          <w:rFonts w:hint="eastAsia"/>
+        </w:rPr>
+        <w:t>DAO</w:t>
+      </w:r>
+    </w:p>
+    <w:p>
+      <w:pPr>
+        <w:rPr>
+          <w:rFonts w:hint="eastAsia"/>
+        </w:rPr>
+      </w:pPr>
+      <w:r>
+        <w:rPr>
+          <w:rFonts w:hint="eastAsia"/>
+        </w:rPr>
+        <w:t>作为数据访问对象，DAO负责数据库的连接，数据库实体与实现实体的映射。</w:t>
+      </w:r>
+    </w:p>
+    <w:p>
+      <w:pPr>
+        <w:pStyle w:val="3"/>
+      </w:pPr>
+      <w:r>
+        <w:rPr>
+          <w:rFonts w:hint="eastAsia"/>
+        </w:rPr>
+        <w:t>Controller</w:t>
+      </w:r>
+    </w:p>
+    <w:p>
+      <w:pPr>
+        <w:rPr>
+          <w:rFonts w:hint="eastAsia"/>
+        </w:rPr>
+      </w:pPr>
+      <w:r>
+        <w:rPr>
+          <w:rFonts w:hint="eastAsia"/>
+        </w:rPr>
+        <w:t>促销系统是一个Web类型的项目，为了解耦，方便后续维护进行了MVC的分层设计，Controller在此扮演控制层角色</w:t>
+      </w:r>
+      <w:r>
+        <w:rPr>
+          <w:rFonts w:hint="eastAsia"/>
+        </w:rPr>
+        <w:t>。</w:t>
+      </w:r>
+    </w:p>
+    <w:p>
+      <w:pPr>
+        <w:pStyle w:val="3"/>
+      </w:pPr>
+      <w:r>
+        <w:rPr>
+          <w:rFonts w:hint="eastAsia"/>
+        </w:rPr>
+        <w:t>外部系统支持</w:t>
+      </w:r>
+    </w:p>
+    <w:p>
+      <w:pPr>
+        <w:rPr>
+          <w:rFonts w:hint="eastAsia"/>
+        </w:rPr>
+      </w:pPr>
+      <w:r>
+        <w:rPr>
+          <w:rFonts w:hint="eastAsia"/>
+        </w:rPr>
+        <w:t>促销系统不负责顾客信息维护、</w:t>
+      </w:r>
+      <w:r>
+        <w:rPr>
+          <w:rFonts w:hint="eastAsia"/>
+        </w:rPr>
+        <w:t>雇员信息维护、商品信息维护、第三方的支付系统，但系统需要这些信息作为本系统功能实现的基础，因此需要提供</w:t>
+      </w:r>
+      <w:r>
+        <w:rPr>
+          <w:rFonts w:hint="eastAsia"/>
+        </w:rPr>
+        <w:t>外部的系统支持，包含但不仅限于：顾客信息支持系统、雇员信息支持系统、商品信息支持系统、第三方支付系统。</w:t>
+      </w:r>
+    </w:p>
+    <w:p>
+      <w:pPr>
+        <w:pStyle w:val="3"/>
+      </w:pPr>
+      <w:bookmarkStart w:id="11" w:name="_Toc482560913"/>
+      <w:r>
+        <w:rPr>
+          <w:rFonts w:hint="eastAsia"/>
+        </w:rPr>
+        <w:t>外部依赖</w:t>
+      </w:r>
+      <w:bookmarkEnd w:id="11"/>
+      <w:r>
+        <w:rPr>
+          <w:rFonts w:hint="eastAsia"/>
+        </w:rPr>
+        <w:t>项</w:t>
+      </w:r>
+    </w:p>
+    <w:p>
+      <w:pPr>
+        <w:rPr>
+          <w:rFonts w:hint="eastAsia"/>
+        </w:rPr>
+      </w:pPr>
+      <w:r>
+        <w:rPr>
+          <w:rFonts w:hint="eastAsia"/>
+        </w:rPr>
+        <w:t>项目的实现需要才用已有的成熟框架和数据库系统，这些系统需要引入外部的包，这些属于促销系统的外部依赖项。</w:t>
+      </w:r>
     </w:p>
     <w:p>
       <w:pPr>
         <w:pStyle w:val="1"/>
       </w:pPr>
-      <w:bookmarkStart w:id="13" w:name="_Toc482560914"/>
-      <w:r>
-        <w:rPr>
-          <w:rFonts w:hint="eastAsia"/>
-        </w:rPr>
-        <w:t>需求分析过程表示方法</w:t>
-      </w:r>
+      <w:bookmarkStart w:id="12" w:name="_Toc482560914"/>
+      <w:r>
+        <w:rPr>
+          <w:rFonts w:hint="eastAsia"/>
+        </w:rPr>
+        <w:lastRenderedPageBreak/>
+        <w:t>系统设计</w:t>
+      </w:r>
+      <w:r>
+        <w:rPr>
+          <w:rFonts w:hint="eastAsia"/>
+        </w:rPr>
+        <w:t>表示方法</w:t>
+      </w:r>
+      <w:bookmarkEnd w:id="12"/>
+    </w:p>
+    <w:p>
+      <w:pPr>
+        <w:pStyle w:val="2"/>
+      </w:pPr>
+      <w:r>
+        <w:rPr>
+          <w:rFonts w:hint="eastAsia"/>
+        </w:rPr>
+        <w:t>类图</w:t>
+      </w:r>
+    </w:p>
+    <w:p>
+      <w:r>
+        <w:rPr>
+          <w:rFonts w:hint="eastAsia"/>
+        </w:rPr>
+        <w:t>类图</w:t>
+      </w:r>
+      <w:r>
+        <w:t>(Class diagram)由许多（静态）说明性的模型元素（例如类、包和它们之间的关系，这些元素和它们的内容互相连接）组成。类图可以组织在（并且属于）包中，仅显示特定包中的相关内容。</w:t>
+      </w:r>
+      <w:r>
+        <w:rPr>
+          <w:rFonts w:hint="eastAsia"/>
+        </w:rPr>
+        <w:t>类图</w:t>
+      </w:r>
+      <w:r>
+        <w:t>(Class diagram)是最常用的UML图，显示出类、接口以及它们之间的静态结构和关系；它用于描述系统的结构化设计。</w:t>
+      </w:r>
+      <w:r>
+        <w:rPr>
+          <w:rFonts w:hint="eastAsia"/>
+        </w:rPr>
+        <w:t>类图</w:t>
+      </w:r>
+      <w:r>
+        <w:t>(Class diagram)最基本的元素是类或者接口。</w:t>
+      </w:r>
+    </w:p>
+    <w:p>
+      <w:pPr>
+        <w:pStyle w:val="2"/>
+      </w:pPr>
+      <w:r>
+        <w:rPr>
+          <w:rFonts w:hint="eastAsia"/>
+        </w:rPr>
+        <w:t>包图</w:t>
+      </w:r>
+    </w:p>
+    <w:p>
+      <w:pPr>
+        <w:rPr>
+          <w:rFonts w:hint="eastAsia"/>
+        </w:rPr>
+      </w:pPr>
+      <w:r>
+        <w:rPr>
+          <w:rFonts w:hint="eastAsia"/>
+        </w:rPr>
+        <w:t>包图是在</w:t>
+      </w:r>
+      <w:r>
+        <w:t xml:space="preserve"> UML 中用类似于文件夹的符号表示的模型元素的组合。系统中的每个元素都只能为一个包所有，一个包可嵌套在另一个包中。使用包图可以将相关元素归入一个系统。一个包中可包含附属包、图表或单个元素。</w:t>
+      </w:r>
+      <w:bookmarkStart w:id="13" w:name="_GoBack"/>
       <w:bookmarkEnd w:id="13"/>
     </w:p>
     <w:p>
@@ -2181,72 +2604,20 @@
         <w:rPr>
           <w:rFonts w:hint="eastAsia"/>
         </w:rPr>
-        <w:t>促销系统所要达成的目标和限制</w:t>
+        <w:t>促销系统</w:t>
       </w:r>
       <w:bookmarkEnd w:id="14"/>
-    </w:p>
-    <w:p>
-      <w:pPr>
-        <w:pStyle w:val="1"/>
-      </w:pPr>
-      <w:bookmarkStart w:id="15" w:name="_Toc482560916"/>
-      <w:r>
-        <w:rPr>
-          <w:rFonts w:hint="eastAsia"/>
-        </w:rPr>
-        <w:lastRenderedPageBreak/>
-        <w:t>通过活动图分析系统</w:t>
-      </w:r>
-      <w:r>
-        <w:rPr>
-          <w:rFonts w:hint="eastAsia"/>
-        </w:rPr>
-        <w:t>流程</w:t>
-      </w:r>
-      <w:bookmarkEnd w:id="15"/>
-    </w:p>
-    <w:p>
-      <w:pPr>
-        <w:pStyle w:val="1"/>
-      </w:pPr>
-      <w:bookmarkStart w:id="16" w:name="_Toc482560917"/>
-      <w:r>
-        <w:rPr>
-          <w:rFonts w:hint="eastAsia"/>
-        </w:rPr>
-        <w:t>通过</w:t>
-      </w:r>
-      <w:r>
-        <w:rPr>
-          <w:rFonts w:hint="eastAsia"/>
-        </w:rPr>
-        <w:t>用例</w:t>
-      </w:r>
-      <w:r>
-        <w:rPr>
-          <w:rFonts w:hint="eastAsia"/>
-        </w:rPr>
-        <w:t>图分析系统功能点</w:t>
-      </w:r>
-      <w:bookmarkEnd w:id="16"/>
-    </w:p>
-    <w:p>
-      <w:pPr>
-        <w:pStyle w:val="1"/>
-      </w:pPr>
-      <w:bookmarkStart w:id="17" w:name="_Toc482560918"/>
-      <w:r>
-        <w:rPr>
-          <w:rFonts w:hint="eastAsia"/>
-        </w:rPr>
-        <w:t>需求分析结论</w:t>
-      </w:r>
-      <w:bookmarkEnd w:id="17"/>
+      <w:r>
+        <w:rPr>
+          <w:rFonts w:hint="eastAsia"/>
+        </w:rPr>
+        <w:t>用例建模</w:t>
+      </w:r>
     </w:p>
     <w:p/>
     <w:p/>
     <w:sectPr>
-      <w:footerReference w:type="first" r:id="rId10"/>
+      <w:footerReference w:type="first" r:id="rId12"/>
       <w:pgSz w:w="11906" w:h="16838"/>
       <w:pgMar w:top="1440" w:right="1800" w:bottom="1440" w:left="1800" w:header="851" w:footer="992" w:gutter="0"/>
       <w:pgNumType w:start="1"/>
@@ -2320,7 +2691,7 @@
         </w:r>
         <w:r>
           <w:rPr>
-            <w:bCs w:val="0"/>
+            <w:bCs/>
             <w:sz w:val="24"/>
             <w:szCs w:val="24"/>
           </w:rPr>
@@ -2331,7 +2702,7 @@
         </w:r>
         <w:r>
           <w:rPr>
-            <w:bCs w:val="0"/>
+            <w:bCs/>
             <w:sz w:val="24"/>
             <w:szCs w:val="24"/>
           </w:rPr>
@@ -2341,11 +2712,11 @@
           <w:rPr>
             <w:noProof/>
           </w:rPr>
-          <w:t>3</w:t>
-        </w:r>
-        <w:r>
-          <w:rPr>
-            <w:bCs w:val="0"/>
+          <w:t>2</w:t>
+        </w:r>
+        <w:r>
+          <w:rPr>
+            <w:bCs/>
             <w:sz w:val="24"/>
             <w:szCs w:val="24"/>
           </w:rPr>
@@ -2378,57 +2749,27 @@
           <w:t>共</w:t>
         </w:r>
         <w:r>
-          <w:rPr>
-            <w:lang w:val="zh-CN"/>
-          </w:rPr>
           <w:t xml:space="preserve"> </w:t>
         </w:r>
         <w:r>
-          <w:rPr>
-            <w:bCs w:val="0"/>
-            <w:sz w:val="24"/>
-            <w:szCs w:val="24"/>
-          </w:rPr>
           <w:fldChar w:fldCharType="begin"/>
         </w:r>
         <w:r>
-          <w:rPr>
-            <w:bCs w:val="0"/>
-            <w:sz w:val="24"/>
-            <w:szCs w:val="24"/>
-          </w:rPr>
           <w:instrText xml:space="preserve"> SECTIONPAGES  </w:instrText>
         </w:r>
         <w:r>
-          <w:rPr>
-            <w:bCs w:val="0"/>
-            <w:sz w:val="24"/>
-            <w:szCs w:val="24"/>
-          </w:rPr>
           <w:fldChar w:fldCharType="separate"/>
         </w:r>
         <w:r>
           <w:rPr>
-            <w:bCs w:val="0"/>
             <w:noProof/>
-            <w:sz w:val="24"/>
-            <w:szCs w:val="24"/>
           </w:rPr>
           <w:t>3</w:t>
         </w:r>
         <w:r>
-          <w:rPr>
-            <w:bCs w:val="0"/>
-            <w:sz w:val="24"/>
-            <w:szCs w:val="24"/>
-          </w:rPr>
           <w:fldChar w:fldCharType="end"/>
         </w:r>
         <w:r>
-          <w:rPr>
-            <w:sz w:val="24"/>
-            <w:szCs w:val="24"/>
-          </w:rPr>
           <w:t xml:space="preserve"> </w:t>
         </w:r>
         <w:r>
@@ -2449,6 +2790,138 @@
 </file>
 
 <file path=word/footer2.xml><?xml version="1.0" encoding="utf-8"?>
+<w:ftr xmlns:wpc="http://schemas.microsoft.com/office/word/2010/wordprocessingCanvas" xmlns:cx="http://schemas.microsoft.com/office/drawing/2014/chartex" xmlns:cx1="http://schemas.microsoft.com/office/drawing/2015/9/8/chartex" xmlns:cx2="http://schemas.microsoft.com/office/drawing/2015/10/21/chartex" xmlns:cx3="http://schemas.microsoft.com/office/drawing/2016/5/9/chartex" xmlns:cx4="http://schemas.microsoft.com/office/drawing/2016/5/10/chartex" xmlns:cx5="http://schemas.microsoft.com/office/drawing/2016/5/11/chartex" xmlns:cx6="http://schemas.microsoft.com/office/drawing/2016/5/12/chartex" xmlns:cx7="http://schemas.microsoft.com/office/drawing/2016/5/13/chartex" xmlns:cx8="http://schemas.microsoft.com/office/drawing/2016/5/14/chartex" xmlns:mc="http://schemas.openxmlformats.org/markup-compatibility/2006" xmlns:o="urn:schemas-microsoft-com:office:office" xmlns:r="http://schemas.openxmlformats.org/officeDocument/2006/relationships" xmlns:m="http://schemas.openxmlformats.org/officeDocument/2006/math" xmlns:v="urn:schemas-microsoft-com:vml" xmlns:wp14="http://schemas.microsoft.com/office/word/2010/wordprocessingDrawing" xmlns:wp="http://schemas.openxmlformats.org/drawingml/2006/wordprocessingDrawing" xmlns:w10="urn:schemas-microsoft-com:office:word" xmlns:w="http://schemas.openxmlformats.org/wordprocessingml/2006/main" xmlns:w14="http://schemas.microsoft.com/office/word/2010/wordml" xmlns:w15="http://schemas.microsoft.com/office/word/2012/wordml" xmlns:w16se="http://schemas.microsoft.com/office/word/2015/wordml/symex" xmlns:wpg="http://schemas.microsoft.com/office/word/2010/wordprocessingGroup" xmlns:wpi="http://schemas.microsoft.com/office/word/2010/wordprocessingInk" xmlns:wne="http://schemas.microsoft.com/office/word/2006/wordml" xmlns:wps="http://schemas.microsoft.com/office/word/2010/wordprocessingShape" mc:Ignorable="w14 w15 w16se wp14">
+  <w:p>
+    <w:pPr>
+      <w:pStyle w:val="a6"/>
+      <w:jc w:val="center"/>
+    </w:pPr>
+    <w:sdt>
+      <w:sdtPr>
+        <w:rPr>
+          <w:rFonts w:hint="eastAsia"/>
+        </w:rPr>
+        <w:id w:val="-639187512"/>
+        <w:docPartObj>
+          <w:docPartGallery w:val="Page Numbers (Bottom of Page)"/>
+          <w:docPartUnique/>
+        </w:docPartObj>
+      </w:sdtPr>
+      <w:sdtEndPr/>
+      <w:sdtContent>
+        <w:r>
+          <w:rPr>
+            <w:rFonts w:hint="eastAsia"/>
+          </w:rPr>
+          <w:t>第</w:t>
+        </w:r>
+        <w:r>
+          <w:rPr>
+            <w:lang w:val="zh-CN"/>
+          </w:rPr>
+          <w:t xml:space="preserve"> </w:t>
+        </w:r>
+        <w:r>
+          <w:rPr>
+            <w:bCs/>
+            <w:sz w:val="24"/>
+            <w:szCs w:val="24"/>
+          </w:rPr>
+          <w:fldChar w:fldCharType="begin"/>
+        </w:r>
+        <w:r>
+          <w:instrText>PAGE</w:instrText>
+        </w:r>
+        <w:r>
+          <w:rPr>
+            <w:bCs/>
+            <w:sz w:val="24"/>
+            <w:szCs w:val="24"/>
+          </w:rPr>
+          <w:fldChar w:fldCharType="separate"/>
+        </w:r>
+        <w:r>
+          <w:rPr>
+            <w:noProof/>
+          </w:rPr>
+          <w:t>3</w:t>
+        </w:r>
+        <w:r>
+          <w:rPr>
+            <w:bCs/>
+            <w:sz w:val="24"/>
+            <w:szCs w:val="24"/>
+          </w:rPr>
+          <w:fldChar w:fldCharType="end"/>
+        </w:r>
+        <w:r>
+          <w:rPr>
+            <w:sz w:val="24"/>
+            <w:szCs w:val="24"/>
+          </w:rPr>
+          <w:t xml:space="preserve"> </w:t>
+        </w:r>
+        <w:r>
+          <w:rPr>
+            <w:rFonts w:hint="eastAsia"/>
+          </w:rPr>
+          <w:t>页</w:t>
+        </w:r>
+        <w:r>
+          <w:rPr>
+            <w:lang w:val="zh-CN"/>
+          </w:rPr>
+          <w:t xml:space="preserve"> / </w:t>
+        </w:r>
+        <w:r>
+          <w:rPr>
+            <w:rFonts w:hint="eastAsia"/>
+            <w:lang w:val="zh-CN"/>
+          </w:rPr>
+          <w:t>共</w:t>
+        </w:r>
+        <w:r>
+          <w:t xml:space="preserve"> </w:t>
+        </w:r>
+        <w:r>
+          <w:fldChar w:fldCharType="begin"/>
+        </w:r>
+        <w:r>
+          <w:instrText xml:space="preserve"> SECTIONPAGES  </w:instrText>
+        </w:r>
+        <w:r>
+          <w:fldChar w:fldCharType="separate"/>
+        </w:r>
+        <w:r>
+          <w:rPr>
+            <w:noProof/>
+          </w:rPr>
+          <w:t>3</w:t>
+        </w:r>
+        <w:r>
+          <w:fldChar w:fldCharType="end"/>
+        </w:r>
+        <w:r>
+          <w:t xml:space="preserve"> </w:t>
+        </w:r>
+        <w:r>
+          <w:rPr>
+            <w:rFonts w:hint="eastAsia"/>
+          </w:rPr>
+          <w:t>页</w:t>
+        </w:r>
+      </w:sdtContent>
+    </w:sdt>
+  </w:p>
+  <w:p>
+    <w:pPr>
+      <w:pStyle w:val="a6"/>
+    </w:pPr>
+  </w:p>
+</w:ftr>
+</file>
+
+<file path=word/footer3.xml><?xml version="1.0" encoding="utf-8"?>
 <w:ftr xmlns:wpc="http://schemas.microsoft.com/office/word/2010/wordprocessingCanvas" xmlns:cx="http://schemas.microsoft.com/office/drawing/2014/chartex" xmlns:cx1="http://schemas.microsoft.com/office/drawing/2015/9/8/chartex" xmlns:cx2="http://schemas.microsoft.com/office/drawing/2015/10/21/chartex" xmlns:cx3="http://schemas.microsoft.com/office/drawing/2016/5/9/chartex" xmlns:cx4="http://schemas.microsoft.com/office/drawing/2016/5/10/chartex" xmlns:cx5="http://schemas.microsoft.com/office/drawing/2016/5/11/chartex" xmlns:cx6="http://schemas.microsoft.com/office/drawing/2016/5/12/chartex" xmlns:cx7="http://schemas.microsoft.com/office/drawing/2016/5/13/chartex" xmlns:cx8="http://schemas.microsoft.com/office/drawing/2016/5/14/chartex" xmlns:mc="http://schemas.openxmlformats.org/markup-compatibility/2006" xmlns:o="urn:schemas-microsoft-com:office:office" xmlns:r="http://schemas.openxmlformats.org/officeDocument/2006/relationships" xmlns:m="http://schemas.openxmlformats.org/officeDocument/2006/math" xmlns:v="urn:schemas-microsoft-com:vml" xmlns:wp14="http://schemas.microsoft.com/office/word/2010/wordprocessingDrawing" xmlns:wp="http://schemas.openxmlformats.org/drawingml/2006/wordprocessingDrawing" xmlns:w10="urn:schemas-microsoft-com:office:word" xmlns:w="http://schemas.openxmlformats.org/wordprocessingml/2006/main" xmlns:w14="http://schemas.microsoft.com/office/word/2010/wordml" xmlns:w15="http://schemas.microsoft.com/office/word/2012/wordml" xmlns:w16se="http://schemas.microsoft.com/office/word/2015/wordml/symex" xmlns:wpg="http://schemas.microsoft.com/office/word/2010/wordprocessingGroup" xmlns:wpi="http://schemas.microsoft.com/office/word/2010/wordprocessingInk" xmlns:wne="http://schemas.microsoft.com/office/word/2006/wordml" xmlns:wps="http://schemas.microsoft.com/office/word/2010/wordprocessingShape" mc:Ignorable="w14 w15 w16se wp14">
   <w:sdt>
     <w:sdtPr>
@@ -2482,7 +2955,7 @@
         </w:r>
         <w:r>
           <w:rPr>
-            <w:bCs w:val="0"/>
+            <w:bCs/>
             <w:sz w:val="24"/>
             <w:szCs w:val="24"/>
           </w:rPr>
@@ -2493,7 +2966,7 @@
         </w:r>
         <w:r>
           <w:rPr>
-            <w:bCs w:val="0"/>
+            <w:bCs/>
             <w:sz w:val="24"/>
             <w:szCs w:val="24"/>
           </w:rPr>
@@ -2507,7 +2980,157 @@
         </w:r>
         <w:r>
           <w:rPr>
-            <w:bCs w:val="0"/>
+            <w:bCs/>
+            <w:sz w:val="24"/>
+            <w:szCs w:val="24"/>
+          </w:rPr>
+          <w:fldChar w:fldCharType="end"/>
+        </w:r>
+        <w:r>
+          <w:rPr>
+            <w:sz w:val="24"/>
+            <w:szCs w:val="24"/>
+          </w:rPr>
+          <w:t xml:space="preserve"> </w:t>
+        </w:r>
+        <w:r>
+          <w:rPr>
+            <w:rFonts w:hint="eastAsia"/>
+          </w:rPr>
+          <w:t>页</w:t>
+        </w:r>
+        <w:r>
+          <w:rPr>
+            <w:lang w:val="zh-CN"/>
+          </w:rPr>
+          <w:t xml:space="preserve"> / </w:t>
+        </w:r>
+        <w:r>
+          <w:rPr>
+            <w:rFonts w:hint="eastAsia"/>
+            <w:lang w:val="zh-CN"/>
+          </w:rPr>
+          <w:t>共</w:t>
+        </w:r>
+        <w:r>
+          <w:rPr>
+            <w:lang w:val="zh-CN"/>
+          </w:rPr>
+          <w:t xml:space="preserve"> </w:t>
+        </w:r>
+        <w:r>
+          <w:rPr>
+            <w:lang w:val="zh-CN"/>
+          </w:rPr>
+          <w:fldChar w:fldCharType="begin"/>
+        </w:r>
+        <w:r>
+          <w:rPr>
+            <w:lang w:val="zh-CN"/>
+          </w:rPr>
+          <w:instrText xml:space="preserve"> SECTIONPAGES  </w:instrText>
+        </w:r>
+        <w:r>
+          <w:rPr>
+            <w:lang w:val="zh-CN"/>
+          </w:rPr>
+          <w:fldChar w:fldCharType="separate"/>
+        </w:r>
+        <w:r>
+          <w:rPr>
+            <w:noProof/>
+            <w:lang w:val="zh-CN"/>
+          </w:rPr>
+          <w:t>1</w:t>
+        </w:r>
+        <w:r>
+          <w:rPr>
+            <w:lang w:val="zh-CN"/>
+          </w:rPr>
+          <w:fldChar w:fldCharType="end"/>
+        </w:r>
+        <w:r>
+          <w:rPr>
+            <w:lang w:val="zh-CN"/>
+          </w:rPr>
+          <w:t xml:space="preserve"> </w:t>
+        </w:r>
+        <w:r>
+          <w:rPr>
+            <w:rFonts w:hint="eastAsia"/>
+          </w:rPr>
+          <w:t>页</w:t>
+        </w:r>
+      </w:p>
+    </w:sdtContent>
+  </w:sdt>
+  <w:p>
+    <w:pPr>
+      <w:pStyle w:val="a6"/>
+    </w:pPr>
+  </w:p>
+</w:ftr>
+</file>
+
+<file path=word/footer4.xml><?xml version="1.0" encoding="utf-8"?>
+<w:ftr xmlns:wpc="http://schemas.microsoft.com/office/word/2010/wordprocessingCanvas" xmlns:cx="http://schemas.microsoft.com/office/drawing/2014/chartex" xmlns:cx1="http://schemas.microsoft.com/office/drawing/2015/9/8/chartex" xmlns:cx2="http://schemas.microsoft.com/office/drawing/2015/10/21/chartex" xmlns:cx3="http://schemas.microsoft.com/office/drawing/2016/5/9/chartex" xmlns:cx4="http://schemas.microsoft.com/office/drawing/2016/5/10/chartex" xmlns:cx5="http://schemas.microsoft.com/office/drawing/2016/5/11/chartex" xmlns:cx6="http://schemas.microsoft.com/office/drawing/2016/5/12/chartex" xmlns:cx7="http://schemas.microsoft.com/office/drawing/2016/5/13/chartex" xmlns:cx8="http://schemas.microsoft.com/office/drawing/2016/5/14/chartex" xmlns:mc="http://schemas.openxmlformats.org/markup-compatibility/2006" xmlns:o="urn:schemas-microsoft-com:office:office" xmlns:r="http://schemas.openxmlformats.org/officeDocument/2006/relationships" xmlns:m="http://schemas.openxmlformats.org/officeDocument/2006/math" xmlns:v="urn:schemas-microsoft-com:vml" xmlns:wp14="http://schemas.microsoft.com/office/word/2010/wordprocessingDrawing" xmlns:wp="http://schemas.openxmlformats.org/drawingml/2006/wordprocessingDrawing" xmlns:w10="urn:schemas-microsoft-com:office:word" xmlns:w="http://schemas.openxmlformats.org/wordprocessingml/2006/main" xmlns:w14="http://schemas.microsoft.com/office/word/2010/wordml" xmlns:w15="http://schemas.microsoft.com/office/word/2012/wordml" xmlns:w16se="http://schemas.microsoft.com/office/word/2015/wordml/symex" xmlns:wpg="http://schemas.microsoft.com/office/word/2010/wordprocessingGroup" xmlns:wpi="http://schemas.microsoft.com/office/word/2010/wordprocessingInk" xmlns:wne="http://schemas.microsoft.com/office/word/2006/wordml" xmlns:wps="http://schemas.microsoft.com/office/word/2010/wordprocessingShape" mc:Ignorable="w14 w15 w16se wp14">
+  <w:sdt>
+    <w:sdtPr>
+      <w:rPr>
+        <w:rFonts w:hint="eastAsia"/>
+      </w:rPr>
+      <w:id w:val="491534878"/>
+      <w:docPartObj>
+        <w:docPartGallery w:val="Page Numbers (Bottom of Page)"/>
+        <w:docPartUnique/>
+      </w:docPartObj>
+    </w:sdtPr>
+    <w:sdtContent>
+      <w:p>
+        <w:pPr>
+          <w:pStyle w:val="a6"/>
+          <w:jc w:val="center"/>
+        </w:pPr>
+        <w:r>
+          <w:rPr>
+            <w:rFonts w:hint="eastAsia"/>
+          </w:rPr>
+          <w:t>第</w:t>
+        </w:r>
+        <w:r>
+          <w:rPr>
+            <w:lang w:val="zh-CN"/>
+          </w:rPr>
+          <w:t xml:space="preserve"> </w:t>
+        </w:r>
+        <w:r>
+          <w:rPr>
+            <w:bCs/>
+            <w:sz w:val="24"/>
+            <w:szCs w:val="24"/>
+          </w:rPr>
+          <w:fldChar w:fldCharType="begin"/>
+        </w:r>
+        <w:r>
+          <w:instrText>PAGE</w:instrText>
+        </w:r>
+        <w:r>
+          <w:rPr>
+            <w:bCs/>
+            <w:sz w:val="24"/>
+            <w:szCs w:val="24"/>
+          </w:rPr>
+          <w:fldChar w:fldCharType="separate"/>
+        </w:r>
+        <w:r>
+          <w:rPr>
+            <w:noProof/>
+          </w:rPr>
+          <w:t>1</w:t>
+        </w:r>
+        <w:r>
+          <w:rPr>
+            <w:bCs/>
             <w:sz w:val="24"/>
             <w:szCs w:val="24"/>
           </w:rPr>
@@ -2756,7 +3379,6 @@
     <w:rPrDefault>
       <w:rPr>
         <w:rFonts w:ascii="宋体" w:eastAsia="宋体" w:hAnsi="宋体" w:cstheme="majorBidi"/>
-        <w:bCs/>
         <w:kern w:val="2"/>
         <w:sz w:val="24"/>
         <w:szCs w:val="32"/>
@@ -3416,7 +4038,7 @@
     </w:pPr>
     <w:rPr>
       <w:rFonts w:ascii="Arial" w:hAnsi="Arial" w:cs="Times New Roman"/>
-      <w:bCs w:val="0"/>
+      <w:bCs/>
       <w:kern w:val="0"/>
       <w:szCs w:val="20"/>
     </w:rPr>
@@ -3494,7 +4116,7 @@
     <w:rsid w:val="003D1A05"/>
     <w:rPr>
       <w:rFonts w:asciiTheme="minorHAnsi" w:eastAsiaTheme="minorEastAsia" w:hAnsiTheme="minorHAnsi" w:cstheme="minorBidi"/>
-      <w:bCs w:val="0"/>
+      <w:bCs/>
       <w:kern w:val="0"/>
       <w:sz w:val="22"/>
       <w:szCs w:val="22"/>
@@ -3508,7 +4130,7 @@
     <w:rsid w:val="003D1A05"/>
     <w:rPr>
       <w:rFonts w:asciiTheme="minorHAnsi" w:eastAsiaTheme="minorEastAsia" w:hAnsiTheme="minorHAnsi" w:cstheme="minorBidi"/>
-      <w:bCs w:val="0"/>
+      <w:bCs/>
       <w:kern w:val="0"/>
       <w:sz w:val="22"/>
       <w:szCs w:val="22"/>
@@ -3647,7 +4269,7 @@
     <w:rPr>
       <w:rFonts w:asciiTheme="majorHAnsi" w:eastAsiaTheme="majorEastAsia" w:hAnsiTheme="majorHAnsi"/>
       <w:b w:val="0"/>
-      <w:bCs w:val="0"/>
+      <w:bCs/>
       <w:color w:val="2F5496" w:themeColor="accent1" w:themeShade="BF"/>
       <w:kern w:val="0"/>
       <w:sz w:val="32"/>
@@ -3699,561 +4321,6 @@
     </w:rPr>
   </w:style>
 </w:styles>
-</file>
-
-<file path=word/glossary/document.xml><?xml version="1.0" encoding="utf-8"?>
-<w:glossaryDocument xmlns:wpc="http://schemas.microsoft.com/office/word/2010/wordprocessingCanvas" xmlns:cx="http://schemas.microsoft.com/office/drawing/2014/chartex" xmlns:cx1="http://schemas.microsoft.com/office/drawing/2015/9/8/chartex" xmlns:cx2="http://schemas.microsoft.com/office/drawing/2015/10/21/chartex" xmlns:cx3="http://schemas.microsoft.com/office/drawing/2016/5/9/chartex" xmlns:cx4="http://schemas.microsoft.com/office/drawing/2016/5/10/chartex" xmlns:cx5="http://schemas.microsoft.com/office/drawing/2016/5/11/chartex" xmlns:cx6="http://schemas.microsoft.com/office/drawing/2016/5/12/chartex" xmlns:cx7="http://schemas.microsoft.com/office/drawing/2016/5/13/chartex" xmlns:cx8="http://schemas.microsoft.com/office/drawing/2016/5/14/chartex" xmlns:mc="http://schemas.openxmlformats.org/markup-compatibility/2006" xmlns:o="urn:schemas-microsoft-com:office:office" xmlns:r="http://schemas.openxmlformats.org/officeDocument/2006/relationships" xmlns:m="http://schemas.openxmlformats.org/officeDocument/2006/math" xmlns:v="urn:schemas-microsoft-com:vml" xmlns:wp14="http://schemas.microsoft.com/office/word/2010/wordprocessingDrawing" xmlns:wp="http://schemas.openxmlformats.org/drawingml/2006/wordprocessingDrawing" xmlns:w10="urn:schemas-microsoft-com:office:word" xmlns:w="http://schemas.openxmlformats.org/wordprocessingml/2006/main" xmlns:w14="http://schemas.microsoft.com/office/word/2010/wordml" xmlns:w15="http://schemas.microsoft.com/office/word/2012/wordml" xmlns:w16se="http://schemas.microsoft.com/office/word/2015/wordml/symex" xmlns:wpg="http://schemas.microsoft.com/office/word/2010/wordprocessingGroup" xmlns:wpi="http://schemas.microsoft.com/office/word/2010/wordprocessingInk" xmlns:wne="http://schemas.microsoft.com/office/word/2006/wordml" xmlns:wps="http://schemas.microsoft.com/office/word/2010/wordprocessingShape" mc:Ignorable="w14 w15 w16se wp14"/>
-</file>
-
-<file path=word/glossary/fontTable.xml><?xml version="1.0" encoding="utf-8"?>
-<w:fonts xmlns:mc="http://schemas.openxmlformats.org/markup-compatibility/2006" xmlns:r="http://schemas.openxmlformats.org/officeDocument/2006/relationships" xmlns:w="http://schemas.openxmlformats.org/wordprocessingml/2006/main" xmlns:w14="http://schemas.microsoft.com/office/word/2010/wordml" xmlns:w15="http://schemas.microsoft.com/office/word/2012/wordml" xmlns:w16se="http://schemas.microsoft.com/office/word/2015/wordml/symex" mc:Ignorable="w14 w15 w16se">
-  <w:font w:name="Times New Roman">
-    <w:panose1 w:val="02020603050405020304"/>
-    <w:charset w:val="00"/>
-    <w:family w:val="roman"/>
-    <w:pitch w:val="variable"/>
-    <w:sig w:usb0="E0002EFF" w:usb1="C000785B" w:usb2="00000009" w:usb3="00000000" w:csb0="000001FF" w:csb1="00000000"/>
-  </w:font>
-  <w:font w:name="宋体">
-    <w:altName w:val="SimSun"/>
-    <w:panose1 w:val="02010600030101010101"/>
-    <w:charset w:val="86"/>
-    <w:family w:val="auto"/>
-    <w:pitch w:val="variable"/>
-    <w:sig w:usb0="00000003" w:usb1="288F0000" w:usb2="00000016" w:usb3="00000000" w:csb0="00040001" w:csb1="00000000"/>
-  </w:font>
-  <w:font w:name="等线 Light">
-    <w:panose1 w:val="02010600030101010101"/>
-    <w:charset w:val="86"/>
-    <w:family w:val="auto"/>
-    <w:pitch w:val="variable"/>
-    <w:sig w:usb0="A00002BF" w:usb1="38CF7CFA" w:usb2="00000016" w:usb3="00000000" w:csb0="0004000F" w:csb1="00000000"/>
-  </w:font>
-  <w:font w:name="Arial">
-    <w:panose1 w:val="020B0604020202020204"/>
-    <w:charset w:val="00"/>
-    <w:family w:val="swiss"/>
-    <w:pitch w:val="variable"/>
-    <w:sig w:usb0="E0002EFF" w:usb1="C0007843" w:usb2="00000009" w:usb3="00000000" w:csb0="000001FF" w:csb1="00000000"/>
-  </w:font>
-  <w:font w:name="等线">
-    <w:altName w:val="DengXian"/>
-    <w:panose1 w:val="02010600030101010101"/>
-    <w:charset w:val="86"/>
-    <w:family w:val="auto"/>
-    <w:pitch w:val="variable"/>
-    <w:sig w:usb0="A00002BF" w:usb1="38CF7CFA" w:usb2="00000016" w:usb3="00000000" w:csb0="0004000F" w:csb1="00000000"/>
-  </w:font>
-</w:fonts>
-</file>
-
-<file path=word/glossary/settings.xml><?xml version="1.0" encoding="utf-8"?>
-<w:settings xmlns:mc="http://schemas.openxmlformats.org/markup-compatibility/2006" xmlns:o="urn:schemas-microsoft-com:office:office" xmlns:r="http://schemas.openxmlformats.org/officeDocument/2006/relationships" xmlns:m="http://schemas.openxmlformats.org/officeDocument/2006/math" xmlns:v="urn:schemas-microsoft-com:vml" xmlns:w10="urn:schemas-microsoft-com:office:word" xmlns:w="http://schemas.openxmlformats.org/wordprocessingml/2006/main" xmlns:w14="http://schemas.microsoft.com/office/word/2010/wordml" xmlns:w15="http://schemas.microsoft.com/office/word/2012/wordml" xmlns:w16se="http://schemas.microsoft.com/office/word/2015/wordml/symex" xmlns:sl="http://schemas.openxmlformats.org/schemaLibrary/2006/main" mc:Ignorable="w14 w15 w16se">
-  <w:view w:val="normal"/>
-  <w:bordersDoNotSurroundHeader/>
-  <w:bordersDoNotSurroundFooter/>
-  <w:defaultTabStop w:val="420"/>
-  <w:drawingGridVerticalSpacing w:val="156"/>
-  <w:displayHorizontalDrawingGridEvery w:val="0"/>
-  <w:displayVerticalDrawingGridEvery w:val="2"/>
-  <w:characterSpacingControl w:val="compressPunctuation"/>
-  <w:compat>
-    <w:spaceForUL/>
-    <w:balanceSingleByteDoubleByteWidth/>
-    <w:doNotLeaveBackslashAlone/>
-    <w:ulTrailSpace/>
-    <w:doNotExpandShiftReturn/>
-    <w:adjustLineHeightInTable/>
-    <w:useFELayout/>
-    <w:compatSetting w:name="compatibilityMode" w:uri="http://schemas.microsoft.com/office/word" w:val="15"/>
-    <w:compatSetting w:name="overrideTableStyleFontSizeAndJustification" w:uri="http://schemas.microsoft.com/office/word" w:val="1"/>
-    <w:compatSetting w:name="enableOpenTypeFeatures" w:uri="http://schemas.microsoft.com/office/word" w:val="1"/>
-    <w:compatSetting w:name="doNotFlipMirrorIndents" w:uri="http://schemas.microsoft.com/office/word" w:val="1"/>
-    <w:compatSetting w:name="differentiateMultirowTableHeaders" w:uri="http://schemas.microsoft.com/office/word" w:val="1"/>
-  </w:compat>
-  <w:rsids>
-    <w:rsidRoot w:val="0020318A"/>
-    <w:rsid w:val="0020318A"/>
-    <w:rsid w:val="004A5A1E"/>
-  </w:rsids>
-  <m:mathPr>
-    <m:mathFont m:val="Cambria Math"/>
-    <m:brkBin m:val="before"/>
-    <m:brkBinSub m:val="--"/>
-    <m:smallFrac m:val="0"/>
-    <m:dispDef/>
-    <m:lMargin m:val="0"/>
-    <m:rMargin m:val="0"/>
-    <m:defJc m:val="centerGroup"/>
-    <m:wrapIndent m:val="1440"/>
-    <m:intLim m:val="subSup"/>
-    <m:naryLim m:val="undOvr"/>
-  </m:mathPr>
-  <w:themeFontLang w:val="en-US" w:eastAsia="zh-CN"/>
-  <w:clrSchemeMapping w:bg1="light1" w:t1="dark1" w:bg2="light2" w:t2="dark2" w:accent1="accent1" w:accent2="accent2" w:accent3="accent3" w:accent4="accent4" w:accent5="accent5" w:accent6="accent6" w:hyperlink="hyperlink" w:followedHyperlink="followedHyperlink"/>
-  <w:decimalSymbol w:val="."/>
-  <w:listSeparator w:val=","/>
-  <w15:chartTrackingRefBased/>
-</w:settings>
-</file>
-
-<file path=word/glossary/styles.xml><?xml version="1.0" encoding="utf-8"?>
-<w:styles xmlns:mc="http://schemas.openxmlformats.org/markup-compatibility/2006" xmlns:r="http://schemas.openxmlformats.org/officeDocument/2006/relationships" xmlns:w="http://schemas.openxmlformats.org/wordprocessingml/2006/main" xmlns:w14="http://schemas.microsoft.com/office/word/2010/wordml" xmlns:w15="http://schemas.microsoft.com/office/word/2012/wordml" xmlns:w16se="http://schemas.microsoft.com/office/word/2015/wordml/symex" mc:Ignorable="w14 w15 w16se">
-  <w:docDefaults>
-    <w:rPrDefault>
-      <w:rPr>
-        <w:rFonts w:asciiTheme="minorHAnsi" w:eastAsiaTheme="minorEastAsia" w:hAnsiTheme="minorHAnsi" w:cstheme="minorBidi"/>
-        <w:kern w:val="2"/>
-        <w:sz w:val="21"/>
-        <w:szCs w:val="22"/>
-        <w:lang w:val="en-US" w:eastAsia="zh-CN" w:bidi="ar-SA"/>
-      </w:rPr>
-    </w:rPrDefault>
-    <w:pPrDefault/>
-  </w:docDefaults>
-  <w:latentStyles w:defLockedState="0" w:defUIPriority="99" w:defSemiHidden="0" w:defUnhideWhenUsed="0" w:defQFormat="0" w:count="374">
-    <w:lsdException w:name="Normal" w:uiPriority="0" w:qFormat="1"/>
-    <w:lsdException w:name="heading 1" w:uiPriority="9" w:qFormat="1"/>
-    <w:lsdException w:name="heading 2" w:semiHidden="1" w:uiPriority="9" w:unhideWhenUsed="1" w:qFormat="1"/>
-    <w:lsdException w:name="heading 3" w:semiHidden="1" w:uiPriority="9" w:unhideWhenUsed="1" w:qFormat="1"/>
-    <w:lsdException w:name="heading 4" w:semiHidden="1" w:uiPriority="9" w:unhideWhenUsed="1" w:qFormat="1"/>
-    <w:lsdException w:name="heading 5" w:semiHidden="1" w:uiPriority="9" w:unhideWhenUsed="1" w:qFormat="1"/>
-    <w:lsdException w:name="heading 6" w:semiHidden="1" w:uiPriority="9" w:unhideWhenUsed="1" w:qFormat="1"/>
-    <w:lsdException w:name="heading 7" w:semiHidden="1" w:uiPriority="9" w:unhideWhenUsed="1" w:qFormat="1"/>
-    <w:lsdException w:name="heading 8" w:semiHidden="1" w:uiPriority="9" w:unhideWhenUsed="1" w:qFormat="1"/>
-    <w:lsdException w:name="heading 9" w:semiHidden="1" w:uiPriority="9" w:unhideWhenUsed="1" w:qFormat="1"/>
-    <w:lsdException w:name="index 1" w:semiHidden="1" w:unhideWhenUsed="1"/>
-    <w:lsdException w:name="index 2" w:semiHidden="1" w:unhideWhenUsed="1"/>
-    <w:lsdException w:name="index 3" w:semiHidden="1" w:unhideWhenUsed="1"/>
-    <w:lsdException w:name="index 4" w:semiHidden="1" w:unhideWhenUsed="1"/>
-    <w:lsdException w:name="index 5" w:semiHidden="1" w:unhideWhenUsed="1"/>
-    <w:lsdException w:name="index 6" w:semiHidden="1" w:unhideWhenUsed="1"/>
-    <w:lsdException w:name="index 7" w:semiHidden="1" w:unhideWhenUsed="1"/>
-    <w:lsdException w:name="index 8" w:semiHidden="1" w:unhideWhenUsed="1"/>
-    <w:lsdException w:name="index 9" w:semiHidden="1" w:unhideWhenUsed="1"/>
-    <w:lsdException w:name="toc 1" w:semiHidden="1" w:uiPriority="39" w:unhideWhenUsed="1"/>
-    <w:lsdException w:name="toc 2" w:semiHidden="1" w:uiPriority="39" w:unhideWhenUsed="1"/>
-    <w:lsdException w:name="toc 3" w:semiHidden="1" w:uiPriority="39" w:unhideWhenUsed="1"/>
-    <w:lsdException w:name="toc 4" w:semiHidden="1" w:uiPriority="39" w:unhideWhenUsed="1"/>
-    <w:lsdException w:name="toc 5" w:semiHidden="1" w:uiPriority="39" w:unhideWhenUsed="1"/>
-    <w:lsdException w:name="toc 6" w:semiHidden="1" w:uiPriority="39" w:unhideWhenUsed="1"/>
-    <w:lsdException w:name="toc 7" w:semiHidden="1" w:uiPriority="39" w:unhideWhenUsed="1"/>
-    <w:lsdException w:name="toc 8" w:semiHidden="1" w:uiPriority="39" w:unhideWhenUsed="1"/>
-    <w:lsdException w:name="toc 9" w:semiHidden="1" w:uiPriority="39" w:unhideWhenUsed="1"/>
-    <w:lsdException w:name="Normal Indent" w:semiHidden="1" w:unhideWhenUsed="1"/>
-    <w:lsdException w:name="footnote text" w:semiHidden="1" w:unhideWhenUsed="1"/>
-    <w:lsdException w:name="annotation text" w:semiHidden="1" w:unhideWhenUsed="1"/>
-    <w:lsdException w:name="header" w:semiHidden="1" w:unhideWhenUsed="1"/>
-    <w:lsdException w:name="footer" w:semiHidden="1" w:unhideWhenUsed="1"/>
-    <w:lsdException w:name="index heading" w:semiHidden="1" w:unhideWhenUsed="1"/>
-    <w:lsdException w:name="caption" w:semiHidden="1" w:uiPriority="35" w:unhideWhenUsed="1" w:qFormat="1"/>
-    <w:lsdException w:name="table of figures" w:semiHidden="1" w:unhideWhenUsed="1"/>
-    <w:lsdException w:name="envelope address" w:semiHidden="1" w:unhideWhenUsed="1"/>
-    <w:lsdException w:name="envelope return" w:semiHidden="1" w:unhideWhenUsed="1"/>
-    <w:lsdException w:name="footnote reference" w:semiHidden="1" w:unhideWhenUsed="1"/>
-    <w:lsdException w:name="annotation reference" w:semiHidden="1" w:unhideWhenUsed="1"/>
-    <w:lsdException w:name="line number" w:semiHidden="1" w:unhideWhenUsed="1"/>
-    <w:lsdException w:name="page number" w:semiHidden="1" w:unhideWhenUsed="1"/>
-    <w:lsdException w:name="endnote reference" w:semiHidden="1" w:unhideWhenUsed="1"/>
-    <w:lsdException w:name="endnote text" w:semiHidden="1" w:unhideWhenUsed="1"/>
-    <w:lsdException w:name="table of authorities" w:semiHidden="1" w:unhideWhenUsed="1"/>
-    <w:lsdException w:name="macro" w:semiHidden="1" w:unhideWhenUsed="1"/>
-    <w:lsdException w:name="toa heading" w:semiHidden="1" w:unhideWhenUsed="1"/>
-    <w:lsdException w:name="List" w:semiHidden="1" w:unhideWhenUsed="1"/>
-    <w:lsdException w:name="List Bullet" w:semiHidden="1" w:unhideWhenUsed="1"/>
-    <w:lsdException w:name="List Number" w:semiHidden="1" w:unhideWhenUsed="1"/>
-    <w:lsdException w:name="List 2" w:semiHidden="1" w:unhideWhenUsed="1"/>
-    <w:lsdException w:name="List 3" w:semiHidden="1" w:unhideWhenUsed="1"/>
-    <w:lsdException w:name="List 4" w:semiHidden="1" w:unhideWhenUsed="1"/>
-    <w:lsdException w:name="List 5" w:semiHidden="1" w:unhideWhenUsed="1"/>
-    <w:lsdException w:name="List Bullet 2" w:semiHidden="1" w:unhideWhenUsed="1"/>
-    <w:lsdException w:name="List Bullet 3" w:semiHidden="1" w:unhideWhenUsed="1"/>
-    <w:lsdException w:name="List Bullet 4" w:semiHidden="1" w:unhideWhenUsed="1"/>
-    <w:lsdException w:name="List Bullet 5" w:semiHidden="1" w:unhideWhenUsed="1"/>
-    <w:lsdException w:name="List Number 2" w:semiHidden="1" w:unhideWhenUsed="1"/>
-    <w:lsdException w:name="List Number 3" w:semiHidden="1" w:unhideWhenUsed="1"/>
-    <w:lsdException w:name="List Number 4" w:semiHidden="1" w:unhideWhenUsed="1"/>
-    <w:lsdException w:name="List Number 5" w:semiHidden="1" w:unhideWhenUsed="1"/>
-    <w:lsdException w:name="Title" w:uiPriority="10" w:qFormat="1"/>
-    <w:lsdException w:name="Closing" w:semiHidden="1" w:unhideWhenUsed="1"/>
-    <w:lsdException w:name="Signature" w:semiHidden="1" w:unhideWhenUsed="1"/>
-    <w:lsdException w:name="Default Paragraph Font" w:semiHidden="1" w:uiPriority="1" w:unhideWhenUsed="1"/>
-    <w:lsdException w:name="Body Text" w:semiHidden="1" w:unhideWhenUsed="1"/>
-    <w:lsdException w:name="Body Text Indent" w:semiHidden="1" w:unhideWhenUsed="1"/>
-    <w:lsdException w:name="List Continue" w:semiHidden="1" w:unhideWhenUsed="1"/>
-    <w:lsdException w:name="List Continue 2" w:semiHidden="1" w:unhideWhenUsed="1"/>
-    <w:lsdException w:name="List Continue 3" w:semiHidden="1" w:unhideWhenUsed="1"/>
-    <w:lsdException w:name="List Continue 4" w:semiHidden="1" w:unhideWhenUsed="1"/>
-    <w:lsdException w:name="List Continue 5" w:semiHidden="1" w:unhideWhenUsed="1"/>
-    <w:lsdException w:name="Message Header" w:semiHidden="1" w:unhideWhenUsed="1"/>
-    <w:lsdException w:name="Subtitle" w:uiPriority="11" w:qFormat="1"/>
-    <w:lsdException w:name="Salutation" w:semiHidden="1" w:unhideWhenUsed="1"/>
-    <w:lsdException w:name="Date" w:semiHidden="1" w:unhideWhenUsed="1"/>
-    <w:lsdException w:name="Body Text First Indent" w:semiHidden="1" w:unhideWhenUsed="1"/>
-    <w:lsdException w:name="Body Text First Indent 2" w:semiHidden="1" w:unhideWhenUsed="1"/>
-    <w:lsdException w:name="Note Heading" w:semiHidden="1" w:unhideWhenUsed="1"/>
-    <w:lsdException w:name="Body Text 2" w:semiHidden="1" w:unhideWhenUsed="1"/>
-    <w:lsdException w:name="Body Text 3" w:semiHidden="1" w:unhideWhenUsed="1"/>
-    <w:lsdException w:name="Body Text Indent 2" w:semiHidden="1" w:unhideWhenUsed="1"/>
-    <w:lsdException w:name="Body Text Indent 3" w:semiHidden="1" w:unhideWhenUsed="1"/>
-    <w:lsdException w:name="Block Text" w:semiHidden="1" w:unhideWhenUsed="1"/>
-    <w:lsdException w:name="Hyperlink" w:semiHidden="1" w:unhideWhenUsed="1"/>
-    <w:lsdException w:name="FollowedHyperlink" w:semiHidden="1" w:unhideWhenUsed="1"/>
-    <w:lsdException w:name="Strong" w:uiPriority="22" w:qFormat="1"/>
-    <w:lsdException w:name="Emphasis" w:uiPriority="20" w:qFormat="1"/>
-    <w:lsdException w:name="Document Map" w:semiHidden="1" w:unhideWhenUsed="1"/>
-    <w:lsdException w:name="Plain Text" w:semiHidden="1" w:unhideWhenUsed="1"/>
-    <w:lsdException w:name="E-mail Signature" w:semiHidden="1" w:unhideWhenUsed="1"/>
-    <w:lsdException w:name="HTML Top of Form" w:semiHidden="1" w:unhideWhenUsed="1"/>
-    <w:lsdException w:name="HTML Bottom of Form" w:semiHidden="1" w:unhideWhenUsed="1"/>
-    <w:lsdException w:name="Normal (Web)" w:semiHidden="1" w:unhideWhenUsed="1"/>
-    <w:lsdException w:name="HTML Acronym" w:semiHidden="1" w:unhideWhenUsed="1"/>
-    <w:lsdException w:name="HTML Address" w:semiHidden="1" w:unhideWhenUsed="1"/>
-    <w:lsdException w:name="HTML Cite" w:semiHidden="1" w:unhideWhenUsed="1"/>
-    <w:lsdException w:name="HTML Code" w:semiHidden="1" w:unhideWhenUsed="1"/>
-    <w:lsdException w:name="HTML Definition" w:semiHidden="1" w:unhideWhenUsed="1"/>
-    <w:lsdException w:name="HTML Keyboard" w:semiHidden="1" w:unhideWhenUsed="1"/>
-    <w:lsdException w:name="HTML Preformatted" w:semiHidden="1" w:unhideWhenUsed="1"/>
-    <w:lsdException w:name="HTML Sample" w:semiHidden="1" w:unhideWhenUsed="1"/>
-    <w:lsdException w:name="HTML Typewriter" w:semiHidden="1" w:unhideWhenUsed="1"/>
-    <w:lsdException w:name="HTML Variable" w:semiHidden="1" w:unhideWhenUsed="1"/>
-    <w:lsdException w:name="Normal Table" w:semiHidden="1" w:unhideWhenUsed="1"/>
-    <w:lsdException w:name="annotation subject" w:semiHidden="1" w:unhideWhenUsed="1"/>
-    <w:lsdException w:name="No List" w:semiHidden="1" w:unhideWhenUsed="1"/>
-    <w:lsdException w:name="Outline List 1" w:semiHidden="1" w:unhideWhenUsed="1"/>
-    <w:lsdException w:name="Outline List 2" w:semiHidden="1" w:unhideWhenUsed="1"/>
-    <w:lsdException w:name="Outline List 3" w:semiHidden="1" w:unhideWhenUsed="1"/>
-    <w:lsdException w:name="Table Simple 1" w:semiHidden="1" w:unhideWhenUsed="1"/>
-    <w:lsdException w:name="Table Simple 2" w:semiHidden="1" w:unhideWhenUsed="1"/>
-    <w:lsdException w:name="Table Simple 3" w:semiHidden="1" w:unhideWhenUsed="1"/>
-    <w:lsdException w:name="Table Classic 1" w:semiHidden="1" w:unhideWhenUsed="1"/>
-    <w:lsdException w:name="Table Classic 2" w:semiHidden="1" w:unhideWhenUsed="1"/>
-    <w:lsdException w:name="Table Classic 3" w:semiHidden="1" w:unhideWhenUsed="1"/>
-    <w:lsdException w:name="Table Classic 4" w:semiHidden="1" w:unhideWhenUsed="1"/>
-    <w:lsdException w:name="Table Colorful 1" w:semiHidden="1" w:unhideWhenUsed="1"/>
-    <w:lsdException w:name="Table Colorful 2" w:semiHidden="1" w:unhideWhenUsed="1"/>
-    <w:lsdException w:name="Table Colorful 3" w:semiHidden="1" w:unhideWhenUsed="1"/>
-    <w:lsdException w:name="Table Columns 1" w:semiHidden="1" w:unhideWhenUsed="1"/>
-    <w:lsdException w:name="Table Columns 2" w:semiHidden="1" w:unhideWhenUsed="1"/>
-    <w:lsdException w:name="Table Columns 3" w:semiHidden="1" w:unhideWhenUsed="1"/>
-    <w:lsdException w:name="Table Columns 4" w:semiHidden="1" w:unhideWhenUsed="1"/>
-    <w:lsdException w:name="Table Columns 5" w:semiHidden="1" w:unhideWhenUsed="1"/>
-    <w:lsdException w:name="Table Grid 1" w:semiHidden="1" w:unhideWhenUsed="1"/>
-    <w:lsdException w:name="Table Grid 2" w:semiHidden="1" w:unhideWhenUsed="1"/>
-    <w:lsdException w:name="Table Grid 3" w:semiHidden="1" w:unhideWhenUsed="1"/>
-    <w:lsdException w:name="Table Grid 4" w:semiHidden="1" w:unhideWhenUsed="1"/>
-    <w:lsdException w:name="Table Grid 5" w:semiHidden="1" w:unhideWhenUsed="1"/>
-    <w:lsdException w:name="Table Grid 6" w:semiHidden="1" w:unhideWhenUsed="1"/>
-    <w:lsdException w:name="Table Grid 7" w:semiHidden="1" w:unhideWhenUsed="1"/>
-    <w:lsdException w:name="Table Grid 8" w:semiHidden="1" w:unhideWhenUsed="1"/>
-    <w:lsdException w:name="Table List 1" w:semiHidden="1" w:unhideWhenUsed="1"/>
-    <w:lsdException w:name="Table List 2" w:semiHidden="1" w:unhideWhenUsed="1"/>
-    <w:lsdException w:name="Table List 3" w:semiHidden="1" w:unhideWhenUsed="1"/>
-    <w:lsdException w:name="Table List 4" w:semiHidden="1" w:unhideWhenUsed="1"/>
-    <w:lsdException w:name="Table List 5" w:semiHidden="1" w:unhideWhenUsed="1"/>
-    <w:lsdException w:name="Table List 6" w:semiHidden="1" w:unhideWhenUsed="1"/>
-    <w:lsdException w:name="Table List 7" w:semiHidden="1" w:unhideWhenUsed="1"/>
-    <w:lsdException w:name="Table List 8" w:semiHidden="1" w:unhideWhenUsed="1"/>
-    <w:lsdException w:name="Table 3D effects 1" w:semiHidden="1" w:unhideWhenUsed="1"/>
-    <w:lsdException w:name="Table 3D effects 2" w:semiHidden="1" w:unhideWhenUsed="1"/>
-    <w:lsdException w:name="Table 3D effects 3" w:semiHidden="1" w:unhideWhenUsed="1"/>
-    <w:lsdException w:name="Table Contemporary" w:semiHidden="1" w:unhideWhenUsed="1"/>
-    <w:lsdException w:name="Table Elegant" w:semiHidden="1" w:unhideWhenUsed="1"/>
-    <w:lsdException w:name="Table Professional" w:semiHidden="1" w:unhideWhenUsed="1"/>
-    <w:lsdException w:name="Table Subtle 1" w:semiHidden="1" w:unhideWhenUsed="1"/>
-    <w:lsdException w:name="Table Subtle 2" w:semiHidden="1" w:unhideWhenUsed="1"/>
-    <w:lsdException w:name="Table Web 1" w:semiHidden="1" w:unhideWhenUsed="1"/>
-    <w:lsdException w:name="Table Web 2" w:semiHidden="1" w:unhideWhenUsed="1"/>
-    <w:lsdException w:name="Table Web 3" w:semiHidden="1" w:unhideWhenUsed="1"/>
-    <w:lsdException w:name="Balloon Text" w:semiHidden="1" w:unhideWhenUsed="1"/>
-    <w:lsdException w:name="Table Grid" w:uiPriority="39"/>
-    <w:lsdException w:name="Table Theme" w:semiHidden="1" w:unhideWhenUsed="1"/>
-    <w:lsdException w:name="Placeholder Text" w:semiHidden="1"/>
-    <w:lsdException w:name="No Spacing" w:uiPriority="1" w:qFormat="1"/>
-    <w:lsdException w:name="Light Shading" w:uiPriority="60"/>
-    <w:lsdException w:name="Light List" w:uiPriority="61"/>
-    <w:lsdException w:name="Light Grid" w:uiPriority="62"/>
-    <w:lsdException w:name="Medium Shading 1" w:uiPriority="63"/>
-    <w:lsdException w:name="Medium Shading 2" w:uiPriority="64"/>
-    <w:lsdException w:name="Medium List 1" w:uiPriority="65"/>
-    <w:lsdException w:name="Medium List 2" w:uiPriority="66"/>
-    <w:lsdException w:name="Medium Grid 1" w:uiPriority="67"/>
-    <w:lsdException w:name="Medium Grid 2" w:uiPriority="68"/>
-    <w:lsdException w:name="Medium Grid 3" w:uiPriority="69"/>
-    <w:lsdException w:name="Dark List" w:uiPriority="70"/>
-    <w:lsdException w:name="Colorful Shading" w:uiPriority="71"/>
-    <w:lsdException w:name="Colorful List" w:uiPriority="72"/>
-    <w:lsdException w:name="Colorful Grid" w:uiPriority="73"/>
-    <w:lsdException w:name="Light Shading Accent 1" w:uiPriority="60"/>
-    <w:lsdException w:name="Light List Accent 1" w:uiPriority="61"/>
-    <w:lsdException w:name="Light Grid Accent 1" w:uiPriority="62"/>
-    <w:lsdException w:name="Medium Shading 1 Accent 1" w:uiPriority="63"/>
-    <w:lsdException w:name="Medium Shading 2 Accent 1" w:uiPriority="64"/>
-    <w:lsdException w:name="Medium List 1 Accent 1" w:uiPriority="65"/>
-    <w:lsdException w:name="Revision" w:semiHidden="1"/>
-    <w:lsdException w:name="List Paragraph" w:uiPriority="34" w:qFormat="1"/>
-    <w:lsdException w:name="Quote" w:uiPriority="29" w:qFormat="1"/>
-    <w:lsdException w:name="Intense Quote" w:uiPriority="30" w:qFormat="1"/>
-    <w:lsdException w:name="Medium List 2 Accent 1" w:uiPriority="66"/>
-    <w:lsdException w:name="Medium Grid 1 Accent 1" w:uiPriority="67"/>
-    <w:lsdException w:name="Medium Grid 2 Accent 1" w:uiPriority="68"/>
-    <w:lsdException w:name="Medium Grid 3 Accent 1" w:uiPriority="69"/>
-    <w:lsdException w:name="Dark List Accent 1" w:uiPriority="70"/>
-    <w:lsdException w:name="Colorful Shading Accent 1" w:uiPriority="71"/>
-    <w:lsdException w:name="Colorful List Accent 1" w:uiPriority="72"/>
-    <w:lsdException w:name="Colorful Grid Accent 1" w:uiPriority="73"/>
-    <w:lsdException w:name="Light Shading Accent 2" w:uiPriority="60"/>
-    <w:lsdException w:name="Light List Accent 2" w:uiPriority="61"/>
-    <w:lsdException w:name="Light Grid Accent 2" w:uiPriority="62"/>
-    <w:lsdException w:name="Medium Shading 1 Accent 2" w:uiPriority="63"/>
-    <w:lsdException w:name="Medium Shading 2 Accent 2" w:uiPriority="64"/>
-    <w:lsdException w:name="Medium List 1 Accent 2" w:uiPriority="65"/>
-    <w:lsdException w:name="Medium List 2 Accent 2" w:uiPriority="66"/>
-    <w:lsdException w:name="Medium Grid 1 Accent 2" w:uiPriority="67"/>
-    <w:lsdException w:name="Medium Grid 2 Accent 2" w:uiPriority="68"/>
-    <w:lsdException w:name="Medium Grid 3 Accent 2" w:uiPriority="69"/>
-    <w:lsdException w:name="Dark List Accent 2" w:uiPriority="70"/>
-    <w:lsdException w:name="Colorful Shading Accent 2" w:uiPriority="71"/>
-    <w:lsdException w:name="Colorful List Accent 2" w:uiPriority="72"/>
-    <w:lsdException w:name="Colorful Grid Accent 2" w:uiPriority="73"/>
-    <w:lsdException w:name="Light Shading Accent 3" w:uiPriority="60"/>
-    <w:lsdException w:name="Light List Accent 3" w:uiPriority="61"/>
-    <w:lsdException w:name="Light Grid Accent 3" w:uiPriority="62"/>
-    <w:lsdException w:name="Medium Shading 1 Accent 3" w:uiPriority="63"/>
-    <w:lsdException w:name="Medium Shading 2 Accent 3" w:uiPriority="64"/>
-    <w:lsdException w:name="Medium List 1 Accent 3" w:uiPriority="65"/>
-    <w:lsdException w:name="Medium List 2 Accent 3" w:uiPriority="66"/>
-    <w:lsdException w:name="Medium Grid 1 Accent 3" w:uiPriority="67"/>
-    <w:lsdException w:name="Medium Grid 2 Accent 3" w:uiPriority="68"/>
-    <w:lsdException w:name="Medium Grid 3 Accent 3" w:uiPriority="69"/>
-    <w:lsdException w:name="Dark List Accent 3" w:uiPriority="70"/>
-    <w:lsdException w:name="Colorful Shading Accent 3" w:uiPriority="71"/>
-    <w:lsdException w:name="Colorful List Accent 3" w:uiPriority="72"/>
-    <w:lsdException w:name="Colorful Grid Accent 3" w:uiPriority="73"/>
-    <w:lsdException w:name="Light Shading Accent 4" w:uiPriority="60"/>
-    <w:lsdException w:name="Light List Accent 4" w:uiPriority="61"/>
-    <w:lsdException w:name="Light Grid Accent 4" w:uiPriority="62"/>
-    <w:lsdException w:name="Medium Shading 1 Accent 4" w:uiPriority="63"/>
-    <w:lsdException w:name="Medium Shading 2 Accent 4" w:uiPriority="64"/>
-    <w:lsdException w:name="Medium List 1 Accent 4" w:uiPriority="65"/>
-    <w:lsdException w:name="Medium List 2 Accent 4" w:uiPriority="66"/>
-    <w:lsdException w:name="Medium Grid 1 Accent 4" w:uiPriority="67"/>
-    <w:lsdException w:name="Medium Grid 2 Accent 4" w:uiPriority="68"/>
-    <w:lsdException w:name="Medium Grid 3 Accent 4" w:uiPriority="69"/>
-    <w:lsdException w:name="Dark List Accent 4" w:uiPriority="70"/>
-    <w:lsdException w:name="Colorful Shading Accent 4" w:uiPriority="71"/>
-    <w:lsdException w:name="Colorful List Accent 4" w:uiPriority="72"/>
-    <w:lsdException w:name="Colorful Grid Accent 4" w:uiPriority="73"/>
-    <w:lsdException w:name="Light Shading Accent 5" w:uiPriority="60"/>
-    <w:lsdException w:name="Light List Accent 5" w:uiPriority="61"/>
-    <w:lsdException w:name="Light Grid Accent 5" w:uiPriority="62"/>
-    <w:lsdException w:name="Medium Shading 1 Accent 5" w:uiPriority="63"/>
-    <w:lsdException w:name="Medium Shading 2 Accent 5" w:uiPriority="64"/>
-    <w:lsdException w:name="Medium List 1 Accent 5" w:uiPriority="65"/>
-    <w:lsdException w:name="Medium List 2 Accent 5" w:uiPriority="66"/>
-    <w:lsdException w:name="Medium Grid 1 Accent 5" w:uiPriority="67"/>
-    <w:lsdException w:name="Medium Grid 2 Accent 5" w:uiPriority="68"/>
-    <w:lsdException w:name="Medium Grid 3 Accent 5" w:uiPriority="69"/>
-    <w:lsdException w:name="Dark List Accent 5" w:uiPriority="70"/>
-    <w:lsdException w:name="Colorful Shading Accent 5" w:uiPriority="71"/>
-    <w:lsdException w:name="Colorful List Accent 5" w:uiPriority="72"/>
-    <w:lsdException w:name="Colorful Grid Accent 5" w:uiPriority="73"/>
-    <w:lsdException w:name="Light Shading Accent 6" w:uiPriority="60"/>
-    <w:lsdException w:name="Light List Accent 6" w:uiPriority="61"/>
-    <w:lsdException w:name="Light Grid Accent 6" w:uiPriority="62"/>
-    <w:lsdException w:name="Medium Shading 1 Accent 6" w:uiPriority="63"/>
-    <w:lsdException w:name="Medium Shading 2 Accent 6" w:uiPriority="64"/>
-    <w:lsdException w:name="Medium List 1 Accent 6" w:uiPriority="65"/>
-    <w:lsdException w:name="Medium List 2 Accent 6" w:uiPriority="66"/>
-    <w:lsdException w:name="Medium Grid 1 Accent 6" w:uiPriority="67"/>
-    <w:lsdException w:name="Medium Grid 2 Accent 6" w:uiPriority="68"/>
-    <w:lsdException w:name="Medium Grid 3 Accent 6" w:uiPriority="69"/>
-    <w:lsdException w:name="Dark List Accent 6" w:uiPriority="70"/>
-    <w:lsdException w:name="Colorful Shading Accent 6" w:uiPriority="71"/>
-    <w:lsdException w:name="Colorful List Accent 6" w:uiPriority="72"/>
-    <w:lsdException w:name="Colorful Grid Accent 6" w:uiPriority="73"/>
-    <w:lsdException w:name="Subtle Emphasis" w:uiPriority="19" w:qFormat="1"/>
-    <w:lsdException w:name="Intense Emphasis" w:uiPriority="21" w:qFormat="1"/>
-    <w:lsdException w:name="Subtle Reference" w:uiPriority="31" w:qFormat="1"/>
-    <w:lsdException w:name="Intense Reference" w:uiPriority="32" w:qFormat="1"/>
-    <w:lsdException w:name="Book Title" w:uiPriority="33" w:qFormat="1"/>
-    <w:lsdException w:name="Bibliography" w:semiHidden="1" w:uiPriority="37" w:unhideWhenUsed="1"/>
-    <w:lsdException w:name="TOC Heading" w:semiHidden="1" w:uiPriority="39" w:unhideWhenUsed="1" w:qFormat="1"/>
-    <w:lsdException w:name="Plain Table 1" w:uiPriority="41"/>
-    <w:lsdException w:name="Plain Table 2" w:uiPriority="42"/>
-    <w:lsdException w:name="Plain Table 3" w:uiPriority="43"/>
-    <w:lsdException w:name="Plain Table 4" w:uiPriority="44"/>
-    <w:lsdException w:name="Plain Table 5" w:uiPriority="45"/>
-    <w:lsdException w:name="Grid Table Light" w:uiPriority="40"/>
-    <w:lsdException w:name="Grid Table 1 Light" w:uiPriority="46"/>
-    <w:lsdException w:name="Grid Table 2" w:uiPriority="47"/>
-    <w:lsdException w:name="Grid Table 3" w:uiPriority="48"/>
-    <w:lsdException w:name="Grid Table 4" w:uiPriority="49"/>
-    <w:lsdException w:name="Grid Table 5 Dark" w:uiPriority="50"/>
-    <w:lsdException w:name="Grid Table 6 Colorful" w:uiPriority="51"/>
-    <w:lsdException w:name="Grid Table 7 Colorful" w:uiPriority="52"/>
-    <w:lsdException w:name="Grid Table 1 Light Accent 1" w:uiPriority="46"/>
-    <w:lsdException w:name="Grid Table 2 Accent 1" w:uiPriority="47"/>
-    <w:lsdException w:name="Grid Table 3 Accent 1" w:uiPriority="48"/>
-    <w:lsdException w:name="Grid Table 4 Accent 1" w:uiPriority="49"/>
-    <w:lsdException w:name="Grid Table 5 Dark Accent 1" w:uiPriority="50"/>
-    <w:lsdException w:name="Grid Table 6 Colorful Accent 1" w:uiPriority="51"/>
-    <w:lsdException w:name="Grid Table 7 Colorful Accent 1" w:uiPriority="52"/>
-    <w:lsdException w:name="Grid Table 1 Light Accent 2" w:uiPriority="46"/>
-    <w:lsdException w:name="Grid Table 2 Accent 2" w:uiPriority="47"/>
-    <w:lsdException w:name="Grid Table 3 Accent 2" w:uiPriority="48"/>
-    <w:lsdException w:name="Grid Table 4 Accent 2" w:uiPriority="49"/>
-    <w:lsdException w:name="Grid Table 5 Dark Accent 2" w:uiPriority="50"/>
-    <w:lsdException w:name="Grid Table 6 Colorful Accent 2" w:uiPriority="51"/>
-    <w:lsdException w:name="Grid Table 7 Colorful Accent 2" w:uiPriority="52"/>
-    <w:lsdException w:name="Grid Table 1 Light Accent 3" w:uiPriority="46"/>
-    <w:lsdException w:name="Grid Table 2 Accent 3" w:uiPriority="47"/>
-    <w:lsdException w:name="Grid Table 3 Accent 3" w:uiPriority="48"/>
-    <w:lsdException w:name="Grid Table 4 Accent 3" w:uiPriority="49"/>
-    <w:lsdException w:name="Grid Table 5 Dark Accent 3" w:uiPriority="50"/>
-    <w:lsdException w:name="Grid Table 6 Colorful Accent 3" w:uiPriority="51"/>
-    <w:lsdException w:name="Grid Table 7 Colorful Accent 3" w:uiPriority="52"/>
-    <w:lsdException w:name="Grid Table 1 Light Accent 4" w:uiPriority="46"/>
-    <w:lsdException w:name="Grid Table 2 Accent 4" w:uiPriority="47"/>
-    <w:lsdException w:name="Grid Table 3 Accent 4" w:uiPriority="48"/>
-    <w:lsdException w:name="Grid Table 4 Accent 4" w:uiPriority="49"/>
-    <w:lsdException w:name="Grid Table 5 Dark Accent 4" w:uiPriority="50"/>
-    <w:lsdException w:name="Grid Table 6 Colorful Accent 4" w:uiPriority="51"/>
-    <w:lsdException w:name="Grid Table 7 Colorful Accent 4" w:uiPriority="52"/>
-    <w:lsdException w:name="Grid Table 1 Light Accent 5" w:uiPriority="46"/>
-    <w:lsdException w:name="Grid Table 2 Accent 5" w:uiPriority="47"/>
-    <w:lsdException w:name="Grid Table 3 Accent 5" w:uiPriority="48"/>
-    <w:lsdException w:name="Grid Table 4 Accent 5" w:uiPriority="49"/>
-    <w:lsdException w:name="Grid Table 5 Dark Accent 5" w:uiPriority="50"/>
-    <w:lsdException w:name="Grid Table 6 Colorful Accent 5" w:uiPriority="51"/>
-    <w:lsdException w:name="Grid Table 7 Colorful Accent 5" w:uiPriority="52"/>
-    <w:lsdException w:name="Grid Table 1 Light Accent 6" w:uiPriority="46"/>
-    <w:lsdException w:name="Grid Table 2 Accent 6" w:uiPriority="47"/>
-    <w:lsdException w:name="Grid Table 3 Accent 6" w:uiPriority="48"/>
-    <w:lsdException w:name="Grid Table 4 Accent 6" w:uiPriority="49"/>
-    <w:lsdException w:name="Grid Table 5 Dark Accent 6" w:uiPriority="50"/>
-    <w:lsdException w:name="Grid Table 6 Colorful Accent 6" w:uiPriority="51"/>
-    <w:lsdException w:name="Grid Table 7 Colorful Accent 6" w:uiPriority="52"/>
-    <w:lsdException w:name="List Table 1 Light" w:uiPriority="46"/>
-    <w:lsdException w:name="List Table 2" w:uiPriority="47"/>
-    <w:lsdException w:name="List Table 3" w:uiPriority="48"/>
-    <w:lsdException w:name="List Table 4" w:uiPriority="49"/>
-    <w:lsdException w:name="List Table 5 Dark" w:uiPriority="50"/>
-    <w:lsdException w:name="List Table 6 Colorful" w:uiPriority="51"/>
-    <w:lsdException w:name="List Table 7 Colorful" w:uiPriority="52"/>
-    <w:lsdException w:name="List Table 1 Light Accent 1" w:uiPriority="46"/>
-    <w:lsdException w:name="List Table 2 Accent 1" w:uiPriority="47"/>
-    <w:lsdException w:name="List Table 3 Accent 1" w:uiPriority="48"/>
-    <w:lsdException w:name="List Table 4 Accent 1" w:uiPriority="49"/>
-    <w:lsdException w:name="List Table 5 Dark Accent 1" w:uiPriority="50"/>
-    <w:lsdException w:name="List Table 6 Colorful Accent 1" w:uiPriority="51"/>
-    <w:lsdException w:name="List Table 7 Colorful Accent 1" w:uiPriority="52"/>
-    <w:lsdException w:name="List Table 1 Light Accent 2" w:uiPriority="46"/>
-    <w:lsdException w:name="List Table 2 Accent 2" w:uiPriority="47"/>
-    <w:lsdException w:name="List Table 3 Accent 2" w:uiPriority="48"/>
-    <w:lsdException w:name="List Table 4 Accent 2" w:uiPriority="49"/>
-    <w:lsdException w:name="List Table 5 Dark Accent 2" w:uiPriority="50"/>
-    <w:lsdException w:name="List Table 6 Colorful Accent 2" w:uiPriority="51"/>
-    <w:lsdException w:name="List Table 7 Colorful Accent 2" w:uiPriority="52"/>
-    <w:lsdException w:name="List Table 1 Light Accent 3" w:uiPriority="46"/>
-    <w:lsdException w:name="List Table 2 Accent 3" w:uiPriority="47"/>
-    <w:lsdException w:name="List Table 3 Accent 3" w:uiPriority="48"/>
-    <w:lsdException w:name="List Table 4 Accent 3" w:uiPriority="49"/>
-    <w:lsdException w:name="List Table 5 Dark Accent 3" w:uiPriority="50"/>
-    <w:lsdException w:name="List Table 6 Colorful Accent 3" w:uiPriority="51"/>
-    <w:lsdException w:name="List Table 7 Colorful Accent 3" w:uiPriority="52"/>
-    <w:lsdException w:name="List Table 1 Light Accent 4" w:uiPriority="46"/>
-    <w:lsdException w:name="List Table 2 Accent 4" w:uiPriority="47"/>
-    <w:lsdException w:name="List Table 3 Accent 4" w:uiPriority="48"/>
-    <w:lsdException w:name="List Table 4 Accent 4" w:uiPriority="49"/>
-    <w:lsdException w:name="List Table 5 Dark Accent 4" w:uiPriority="50"/>
-    <w:lsdException w:name="List Table 6 Colorful Accent 4" w:uiPriority="51"/>
-    <w:lsdException w:name="List Table 7 Colorful Accent 4" w:uiPriority="52"/>
-    <w:lsdException w:name="List Table 1 Light Accent 5" w:uiPriority="46"/>
-    <w:lsdException w:name="List Table 2 Accent 5" w:uiPriority="47"/>
-    <w:lsdException w:name="List Table 3 Accent 5" w:uiPriority="48"/>
-    <w:lsdException w:name="List Table 4 Accent 5" w:uiPriority="49"/>
-    <w:lsdException w:name="List Table 5 Dark Accent 5" w:uiPriority="50"/>
-    <w:lsdException w:name="List Table 6 Colorful Accent 5" w:uiPriority="51"/>
-    <w:lsdException w:name="List Table 7 Colorful Accent 5" w:uiPriority="52"/>
-    <w:lsdException w:name="List Table 1 Light Accent 6" w:uiPriority="46"/>
-    <w:lsdException w:name="List Table 2 Accent 6" w:uiPriority="47"/>
-    <w:lsdException w:name="List Table 3 Accent 6" w:uiPriority="48"/>
-    <w:lsdException w:name="List Table 4 Accent 6" w:uiPriority="49"/>
-    <w:lsdException w:name="List Table 5 Dark Accent 6" w:uiPriority="50"/>
-    <w:lsdException w:name="List Table 6 Colorful Accent 6" w:uiPriority="51"/>
-    <w:lsdException w:name="List Table 7 Colorful Accent 6" w:uiPriority="52"/>
-    <w:lsdException w:name="Mention" w:semiHidden="1" w:unhideWhenUsed="1"/>
-    <w:lsdException w:name="Smart Hyperlink" w:semiHidden="1" w:unhideWhenUsed="1"/>
-    <w:lsdException w:name="Hashtag" w:semiHidden="1" w:unhideWhenUsed="1"/>
-  </w:latentStyles>
-  <w:style w:type="paragraph" w:default="1" w:styleId="a">
-    <w:name w:val="Normal"/>
-    <w:qFormat/>
-    <w:pPr>
-      <w:widowControl w:val="0"/>
-      <w:jc w:val="both"/>
-    </w:pPr>
-  </w:style>
-  <w:style w:type="character" w:default="1" w:styleId="a0">
-    <w:name w:val="Default Paragraph Font"/>
-    <w:uiPriority w:val="1"/>
-    <w:semiHidden/>
-    <w:unhideWhenUsed/>
-  </w:style>
-  <w:style w:type="table" w:default="1" w:styleId="a1">
-    <w:name w:val="Normal Table"/>
-    <w:uiPriority w:val="99"/>
-    <w:semiHidden/>
-    <w:unhideWhenUsed/>
-    <w:tblPr>
-      <w:tblInd w:w="0" w:type="dxa"/>
-      <w:tblCellMar>
-        <w:top w:w="0" w:type="dxa"/>
-        <w:left w:w="108" w:type="dxa"/>
-        <w:bottom w:w="0" w:type="dxa"/>
-        <w:right w:w="108" w:type="dxa"/>
-      </w:tblCellMar>
-    </w:tblPr>
-  </w:style>
-  <w:style w:type="numbering" w:default="1" w:styleId="a2">
-    <w:name w:val="No List"/>
-    <w:uiPriority w:val="99"/>
-    <w:semiHidden/>
-    <w:unhideWhenUsed/>
-  </w:style>
-  <w:style w:type="paragraph" w:customStyle="1" w:styleId="B479A10C82724ED0AB9BEDB5EB186EC7">
-    <w:name w:val="B479A10C82724ED0AB9BEDB5EB186EC7"/>
-    <w:rsid w:val="0020318A"/>
-    <w:pPr>
-      <w:widowControl w:val="0"/>
-      <w:jc w:val="both"/>
-    </w:pPr>
-  </w:style>
-  <w:style w:type="paragraph" w:customStyle="1" w:styleId="A1E304C1C9BA4F6DB35207267D8DF8DA">
-    <w:name w:val="A1E304C1C9BA4F6DB35207267D8DF8DA"/>
-    <w:rsid w:val="0020318A"/>
-    <w:pPr>
-      <w:widowControl w:val="0"/>
-      <w:jc w:val="both"/>
-    </w:pPr>
-  </w:style>
-  <w:style w:type="paragraph" w:customStyle="1" w:styleId="F781AFBE59BF4CC29C69066DE5696331">
-    <w:name w:val="F781AFBE59BF4CC29C69066DE5696331"/>
-    <w:rsid w:val="0020318A"/>
-    <w:pPr>
-      <w:widowControl w:val="0"/>
-      <w:jc w:val="both"/>
-    </w:pPr>
-  </w:style>
-</w:styles>
-</file>
-
-<file path=word/glossary/webSettings.xml><?xml version="1.0" encoding="utf-8"?>
-<w:webSettings xmlns:mc="http://schemas.openxmlformats.org/markup-compatibility/2006" xmlns:r="http://schemas.openxmlformats.org/officeDocument/2006/relationships" xmlns:w="http://schemas.openxmlformats.org/wordprocessingml/2006/main" xmlns:w14="http://schemas.microsoft.com/office/word/2010/wordml" xmlns:w15="http://schemas.microsoft.com/office/word/2012/wordml" xmlns:w16se="http://schemas.microsoft.com/office/word/2015/wordml/symex" mc:Ignorable="w14 w15 w16se">
-  <w:optimizeForBrowser/>
-  <w:allowPNG/>
-</w:webSettings>
 </file>
 
 <file path=word/theme/theme1.xml><?xml version="1.0" encoding="utf-8"?>
@@ -4575,7 +4642,7 @@
 </file>
 
 <file path=customXml/itemProps2.xml><?xml version="1.0" encoding="utf-8"?>
-<ds:datastoreItem xmlns:ds="http://schemas.openxmlformats.org/officeDocument/2006/customXml" ds:itemID="{97925375-EC42-48B7-9F38-9C130F8F01FD}">
+<ds:datastoreItem xmlns:ds="http://schemas.openxmlformats.org/officeDocument/2006/customXml" ds:itemID="{01A17C33-1AE5-41C6-8B1F-C08B4FE4EC0B}">
   <ds:schemaRefs>
     <ds:schemaRef ds:uri="http://schemas.openxmlformats.org/officeDocument/2006/bibliography"/>
   </ds:schemaRefs>

</xml_diff>